<commit_message>
Done view, delete. fix add, edit
</commit_message>
<xml_diff>
--- a/Database/BaoCao_DBMS.docx
+++ b/Database/BaoCao_DBMS.docx
@@ -7523,6 +7523,99 @@
             <w:pPr>
               <w:ind w:firstLine="0"/>
             </w:pPr>
+            <w:r>
+              <w:t>create_category</w:t>
+            </w:r>
+          </w:p>
+        </w:tc>
+        <w:tc>
+          <w:tcPr>
+            <w:tcW w:w="2160" w:type="dxa"/>
+            <w:vAlign w:val="center"/>
+          </w:tcPr>
+          <w:p>
+            <w:pPr>
+              <w:ind w:firstLine="0"/>
+            </w:pPr>
+            <w:r>
+              <w:t>(v_cate_id NUMBER, v_name VARCHAR2,                     v_description VARCHAR2, v_code VARCHAR2</w:t>
+            </w:r>
+          </w:p>
+        </w:tc>
+        <w:tc>
+          <w:tcPr>
+            <w:tcW w:w="1800" w:type="dxa"/>
+            <w:vAlign w:val="center"/>
+          </w:tcPr>
+          <w:p>
+            <w:pPr>
+              <w:ind w:firstLine="0"/>
+            </w:pPr>
+          </w:p>
+        </w:tc>
+        <w:tc>
+          <w:tcPr>
+            <w:tcW w:w="3060" w:type="dxa"/>
+            <w:vAlign w:val="center"/>
+          </w:tcPr>
+          <w:p>
+            <w:pPr>
+              <w:ind w:firstLine="0"/>
+            </w:pPr>
+            <w:r>
+              <w:t>N</w:t>
+            </w:r>
+            <w:r>
+              <w:t xml:space="preserve">ếu </w:t>
+            </w:r>
+            <w:r>
+              <w:t>tham số đầu vào là một category đã có trong CSDL thì ta cập nhập giá trị, ngược lại nếu là category chưa có trong CLDL thì ta thêm vào.</w:t>
+            </w:r>
+          </w:p>
+        </w:tc>
+        <w:tc>
+          <w:tcPr>
+            <w:tcW w:w="1157" w:type="dxa"/>
+            <w:vAlign w:val="center"/>
+          </w:tcPr>
+          <w:p>
+            <w:pPr>
+              <w:ind w:firstLine="0"/>
+            </w:pPr>
+          </w:p>
+        </w:tc>
+      </w:tr>
+      <w:tr>
+        <w:trPr>
+          <w:trHeight w:val="1296"/>
+          <w:jc w:val="center"/>
+        </w:trPr>
+        <w:tc>
+          <w:tcPr>
+            <w:tcW w:w="625" w:type="dxa"/>
+            <w:vAlign w:val="center"/>
+          </w:tcPr>
+          <w:p>
+            <w:pPr>
+              <w:ind w:firstLine="0"/>
+            </w:pPr>
+            <w:r>
+              <w:t>5</w:t>
+            </w:r>
+          </w:p>
+        </w:tc>
+        <w:tc>
+          <w:tcPr>
+            <w:tcW w:w="2430" w:type="dxa"/>
+            <w:vAlign w:val="center"/>
+          </w:tcPr>
+          <w:p>
+            <w:pPr>
+              <w:ind w:firstLine="0"/>
+            </w:pPr>
+            <w:r>
+              <w:t>get_all_menu</w:t>
+            </w:r>
           </w:p>
         </w:tc>
         <w:tc>
@@ -7585,7 +7678,8 @@
               <w:ind w:firstLine="0"/>
             </w:pPr>
             <w:r>
-              <w:t>5</w:t>
+              <w:lastRenderedPageBreak/>
+              <w:t>6</w:t>
             </w:r>
           </w:p>
         </w:tc>
@@ -7598,6 +7692,9 @@
             <w:pPr>
               <w:ind w:firstLine="0"/>
             </w:pPr>
+            <w:r>
+              <w:t>check_email</w:t>
+            </w:r>
           </w:p>
         </w:tc>
         <w:tc>

</xml_diff>

<commit_message>
Done non-repeatable read and phantom read for DBMS
</commit_message>
<xml_diff>
--- a/Database/BaoCao_DBMS.docx
+++ b/Database/BaoCao_DBMS.docx
@@ -6792,6 +6792,12 @@
             <w:pPr>
               <w:ind w:firstLine="0"/>
             </w:pPr>
+            <w:r>
+              <w:t>update_</w:t>
+            </w:r>
+            <w:r>
+              <w:t>quantity_product_in_strock</w:t>
+            </w:r>
           </w:p>
         </w:tc>
         <w:tc>
@@ -6803,6 +6809,9 @@
             <w:pPr>
               <w:ind w:firstLine="0"/>
             </w:pPr>
+            <w:r>
+              <w:t>INSERT</w:t>
+            </w:r>
           </w:p>
         </w:tc>
         <w:tc>
@@ -6814,6 +6823,9 @@
             <w:pPr>
               <w:ind w:firstLine="0"/>
             </w:pPr>
+            <w:r>
+              <w:t>INVOICE</w:t>
+            </w:r>
           </w:p>
         </w:tc>
         <w:tc>
@@ -6825,6 +6837,9 @@
             <w:pPr>
               <w:ind w:firstLine="0"/>
             </w:pPr>
+            <w:r>
+              <w:t>Cập nhập tổng số lượng của mặt hàng trong kho khi thêm một hóa đơn nhập hàng</w:t>
+            </w:r>
           </w:p>
         </w:tc>
         <w:tc>
@@ -6867,6 +6882,9 @@
             <w:pPr>
               <w:ind w:firstLine="0"/>
             </w:pPr>
+            <w:r>
+              <w:t>update_quantity</w:t>
+            </w:r>
           </w:p>
         </w:tc>
         <w:tc>
@@ -6878,6 +6896,9 @@
             <w:pPr>
               <w:ind w:firstLine="0"/>
             </w:pPr>
+            <w:r>
+              <w:t>INSERT</w:t>
+            </w:r>
           </w:p>
         </w:tc>
         <w:tc>
@@ -6889,6 +6910,9 @@
             <w:pPr>
               <w:ind w:firstLine="0"/>
             </w:pPr>
+            <w:r>
+              <w:t>INVOICE_DETAIL</w:t>
+            </w:r>
           </w:p>
         </w:tc>
         <w:tc>
@@ -6900,6 +6924,12 @@
             <w:pPr>
               <w:ind w:firstLine="0"/>
             </w:pPr>
+            <w:r>
+              <w:t xml:space="preserve">Câp nhập số hàng tồn kho khi thêm một </w:t>
+            </w:r>
+            <w:r>
+              <w:t>hóa đơn nhập hàng hoặc hóa đơn xuất hàng bất kì.</w:t>
+            </w:r>
           </w:p>
         </w:tc>
         <w:tc>
@@ -7742,6 +7772,279 @@
           </w:p>
         </w:tc>
       </w:tr>
+      <w:tr>
+        <w:trPr>
+          <w:trHeight w:val="1296"/>
+          <w:jc w:val="center"/>
+        </w:trPr>
+        <w:tc>
+          <w:tcPr>
+            <w:tcW w:w="625" w:type="dxa"/>
+            <w:vAlign w:val="center"/>
+          </w:tcPr>
+          <w:p>
+            <w:pPr>
+              <w:ind w:firstLine="0"/>
+            </w:pPr>
+            <w:r>
+              <w:t>7</w:t>
+            </w:r>
+          </w:p>
+        </w:tc>
+        <w:tc>
+          <w:tcPr>
+            <w:tcW w:w="2430" w:type="dxa"/>
+            <w:vAlign w:val="center"/>
+          </w:tcPr>
+          <w:p>
+            <w:pPr>
+              <w:ind w:firstLine="0"/>
+            </w:pPr>
+            <w:r>
+              <w:t>get_quantity_product_in_stock</w:t>
+            </w:r>
+          </w:p>
+        </w:tc>
+        <w:tc>
+          <w:tcPr>
+            <w:tcW w:w="2160" w:type="dxa"/>
+            <w:vAlign w:val="center"/>
+          </w:tcPr>
+          <w:p>
+            <w:pPr>
+              <w:ind w:firstLine="0"/>
+            </w:pPr>
+          </w:p>
+        </w:tc>
+        <w:tc>
+          <w:tcPr>
+            <w:tcW w:w="1800" w:type="dxa"/>
+            <w:vAlign w:val="center"/>
+          </w:tcPr>
+          <w:p>
+            <w:pPr>
+              <w:ind w:firstLine="0"/>
+            </w:pPr>
+          </w:p>
+        </w:tc>
+        <w:tc>
+          <w:tcPr>
+            <w:tcW w:w="3060" w:type="dxa"/>
+            <w:vAlign w:val="center"/>
+          </w:tcPr>
+          <w:p>
+            <w:pPr>
+              <w:ind w:firstLine="0"/>
+            </w:pPr>
+            <w:r>
+              <w:t>Lấy ra quantity hiện tại của một Product</w:t>
+            </w:r>
+          </w:p>
+        </w:tc>
+        <w:tc>
+          <w:tcPr>
+            <w:tcW w:w="1157" w:type="dxa"/>
+            <w:vAlign w:val="center"/>
+          </w:tcPr>
+          <w:p>
+            <w:pPr>
+              <w:ind w:firstLine="0"/>
+            </w:pPr>
+          </w:p>
+        </w:tc>
+      </w:tr>
+      <w:tr>
+        <w:trPr>
+          <w:trHeight w:val="1296"/>
+          <w:jc w:val="center"/>
+        </w:trPr>
+        <w:tc>
+          <w:tcPr>
+            <w:tcW w:w="625" w:type="dxa"/>
+            <w:vAlign w:val="center"/>
+          </w:tcPr>
+          <w:p>
+            <w:pPr>
+              <w:ind w:firstLine="0"/>
+            </w:pPr>
+            <w:r>
+              <w:t>8</w:t>
+            </w:r>
+          </w:p>
+        </w:tc>
+        <w:tc>
+          <w:tcPr>
+            <w:tcW w:w="2430" w:type="dxa"/>
+            <w:vAlign w:val="center"/>
+          </w:tcPr>
+          <w:p>
+            <w:pPr>
+              <w:ind w:firstLine="0"/>
+            </w:pPr>
+            <w:r>
+              <w:t>get_amount</w:t>
+            </w:r>
+          </w:p>
+        </w:tc>
+        <w:tc>
+          <w:tcPr>
+            <w:tcW w:w="2160" w:type="dxa"/>
+            <w:vAlign w:val="center"/>
+          </w:tcPr>
+          <w:p>
+            <w:pPr>
+              <w:ind w:firstLine="0"/>
+            </w:pPr>
+            <w:r>
+              <w:t>Table of an Obejct with 2 properties</w:t>
+            </w:r>
+            <w:r>
+              <w:t xml:space="preserve"> (1</w:t>
+            </w:r>
+            <w:r>
+              <w:t>*</w:t>
+            </w:r>
+            <w:r>
+              <w:t>)</w:t>
+            </w:r>
+          </w:p>
+        </w:tc>
+        <w:tc>
+          <w:tcPr>
+            <w:tcW w:w="1800" w:type="dxa"/>
+            <w:vAlign w:val="center"/>
+          </w:tcPr>
+          <w:p>
+            <w:pPr>
+              <w:ind w:firstLine="0"/>
+            </w:pPr>
+            <w:r>
+              <w:t>NUMBER</w:t>
+            </w:r>
+          </w:p>
+        </w:tc>
+        <w:tc>
+          <w:tcPr>
+            <w:tcW w:w="3060" w:type="dxa"/>
+            <w:vAlign w:val="center"/>
+          </w:tcPr>
+          <w:p>
+            <w:pPr>
+              <w:ind w:firstLine="0"/>
+            </w:pPr>
+            <w:r>
+              <w:t>Lấy tổng số tiền của một danh sách các mặt hàng sắp được thêm vào hóa đơn</w:t>
+            </w:r>
+          </w:p>
+        </w:tc>
+        <w:tc>
+          <w:tcPr>
+            <w:tcW w:w="1157" w:type="dxa"/>
+            <w:vAlign w:val="center"/>
+          </w:tcPr>
+          <w:p>
+            <w:pPr>
+              <w:ind w:firstLine="0"/>
+            </w:pPr>
+          </w:p>
+        </w:tc>
+      </w:tr>
+      <w:tr>
+        <w:trPr>
+          <w:trHeight w:val="1296"/>
+          <w:jc w:val="center"/>
+        </w:trPr>
+        <w:tc>
+          <w:tcPr>
+            <w:tcW w:w="625" w:type="dxa"/>
+            <w:vAlign w:val="center"/>
+          </w:tcPr>
+          <w:p>
+            <w:pPr>
+              <w:ind w:firstLine="0"/>
+            </w:pPr>
+            <w:r>
+              <w:t>9</w:t>
+            </w:r>
+          </w:p>
+        </w:tc>
+        <w:tc>
+          <w:tcPr>
+            <w:tcW w:w="2430" w:type="dxa"/>
+            <w:vAlign w:val="center"/>
+          </w:tcPr>
+          <w:p>
+            <w:pPr>
+              <w:ind w:firstLine="0"/>
+            </w:pPr>
+            <w:r>
+              <w:t>add_goods_receipt_invoice</w:t>
+            </w:r>
+          </w:p>
+        </w:tc>
+        <w:tc>
+          <w:tcPr>
+            <w:tcW w:w="2160" w:type="dxa"/>
+            <w:vAlign w:val="center"/>
+          </w:tcPr>
+          <w:p>
+            <w:pPr>
+              <w:ind w:firstLine="0"/>
+            </w:pPr>
+            <w:r>
+              <w:t>(1</w:t>
+            </w:r>
+            <w:r>
+              <w:t>*</w:t>
+            </w:r>
+            <w:r>
+              <w:t xml:space="preserve">), </w:t>
+            </w:r>
+            <w:r>
+              <w:t>v_type NUMBER, v_user_id NUMBER, v_code VARCHAR2</w:t>
+            </w:r>
+          </w:p>
+        </w:tc>
+        <w:tc>
+          <w:tcPr>
+            <w:tcW w:w="1800" w:type="dxa"/>
+            <w:vAlign w:val="center"/>
+          </w:tcPr>
+          <w:p>
+            <w:pPr>
+              <w:ind w:firstLine="0"/>
+            </w:pPr>
+          </w:p>
+        </w:tc>
+        <w:tc>
+          <w:tcPr>
+            <w:tcW w:w="3060" w:type="dxa"/>
+            <w:vAlign w:val="center"/>
+          </w:tcPr>
+          <w:p>
+            <w:pPr>
+              <w:ind w:firstLine="0"/>
+            </w:pPr>
+            <w:r>
+              <w:t>Với đầu vào là một danh sách mặt hàng để thêm vào invoice. Khi thêm invoice thì procedure này sẽ thêm danh sách invoice_detail tương ứng</w:t>
+            </w:r>
+            <w:r>
+              <w:t>.</w:t>
+            </w:r>
+          </w:p>
+        </w:tc>
+        <w:tc>
+          <w:tcPr>
+            <w:tcW w:w="1157" w:type="dxa"/>
+            <w:vAlign w:val="center"/>
+          </w:tcPr>
+          <w:p>
+            <w:pPr>
+              <w:ind w:firstLine="0"/>
+            </w:pPr>
+          </w:p>
+        </w:tc>
+      </w:tr>
     </w:tbl>
     <w:p/>
     <w:p>
@@ -8007,26 +8310,3397 @@
       </w:r>
       <w:bookmarkEnd w:id="41"/>
     </w:p>
+    <w:p/>
+    <w:p/>
     <w:p>
       <w:pPr>
+        <w:rPr>
+          <w:rFonts w:eastAsiaTheme="majorEastAsia" w:cstheme="majorBidi"/>
+          <w:b/>
+        </w:rPr>
+      </w:pPr>
+      <w:bookmarkStart w:id="42" w:name="_Toc43799300"/>
+      <w:r>
+        <w:br w:type="page"/>
+      </w:r>
+    </w:p>
+    <w:p>
+      <w:pPr>
         <w:pStyle w:val="Heading3"/>
       </w:pPr>
-      <w:bookmarkStart w:id="42" w:name="_Toc43799300"/>
-      <w:r>
+      <w:r>
+        <w:lastRenderedPageBreak/>
         <w:t>5.4.2 Non-repeatable read</w:t>
       </w:r>
       <w:bookmarkEnd w:id="42"/>
     </w:p>
     <w:p>
+      <w:r>
+        <w:t xml:space="preserve">Khái niệm: </w:t>
+      </w:r>
+      <w:r>
+        <w:t>Một transaction đọc lại dữ liệu mà nó đã đọc trước đó và thấy rằng một transaction khác đã commit dữ liệu đã được thay đổi hoặc xóa.</w:t>
+      </w:r>
+      <w:r>
+        <w:t xml:space="preserve"> </w:t>
+      </w:r>
+      <w:r>
+        <w:t>Ví dụ: người dùng truy vấn một hàng</w:t>
+      </w:r>
+      <w:r>
+        <w:t xml:space="preserve"> </w:t>
+      </w:r>
+      <w:r>
+        <w:t>và sau đó truy vấn cùng một hàng, chỉ để phát hiện ra rằng dữ liệu đã thay đổi.</w:t>
+      </w:r>
+    </w:p>
+    <w:p>
+      <w:r>
+        <w:t xml:space="preserve">Ví dụ, một giao dịch truy vấn số lượng nhân viên. Năm phút sau thực hiện cùng một truy vấn, nhưng bây giờ số lượng đã tăng lên một vì một người dùng khác đã thêm một nhân viên mới. </w:t>
+      </w:r>
+    </w:p>
+    <w:p>
+      <w:r>
+        <w:t xml:space="preserve">a. Mô tả tính huống: </w:t>
+      </w:r>
+      <w:r>
+        <w:t xml:space="preserve">Nhân viên </w:t>
+      </w:r>
+      <w:r>
+        <w:t>thứ nhất thêm một hóa đơn nhập hàng cho mặt hàng A</w:t>
+      </w:r>
+      <w:r>
+        <w:t xml:space="preserve">. Sau khi thêm xong nhân viên 1 lấy ra danh sách sản phẩm trong kho và kiểm tra số lượng mặt hàng A mới thêm vào. Trong lúc đó </w:t>
+      </w:r>
+      <w:r>
+        <w:t>thì nhân viên thứ 2 đang thêm một hóa đơn xuất hàng cũng cho mặt hàng A</w:t>
+      </w:r>
+      <w:r>
+        <w:t>, giao dịch thành công</w:t>
+      </w:r>
+      <w:r>
+        <w:t xml:space="preserve">. </w:t>
+      </w:r>
+      <w:r>
+        <w:t xml:space="preserve">Cuối cùng nhân viên 1 </w:t>
+      </w:r>
+      <w:r>
+        <w:t xml:space="preserve">lấy ra danh sách sản phẩm trong kho và kiểm tra số lượng mặt hàng A </w:t>
+      </w:r>
+      <w:r>
+        <w:t>thì thấy dữ liệu đã khác so với ban đầu.</w:t>
+      </w:r>
+      <w:r>
+        <w:t xml:space="preserve"> </w:t>
+      </w:r>
+    </w:p>
+    <w:p>
+      <w:r>
+        <w:t xml:space="preserve">Ở đây chúng ta có thể sử dụng trigger </w:t>
+      </w:r>
+      <w:r>
+        <w:rPr>
+          <w:b/>
+          <w:bCs/>
+        </w:rPr>
+        <w:t>update_quantity_product_in_strock</w:t>
+      </w:r>
+      <w:r>
+        <w:rPr>
+          <w:b/>
+          <w:bCs/>
+        </w:rPr>
+        <w:t xml:space="preserve"> </w:t>
+      </w:r>
+      <w:r>
+        <w:t>và sử dụng StoreProcedure get_quantity_product_in_stock</w:t>
+      </w:r>
+    </w:p>
+    <w:tbl>
+      <w:tblPr>
+        <w:tblStyle w:val="TableGrid"/>
+        <w:tblW w:w="11695" w:type="dxa"/>
+        <w:jc w:val="center"/>
+        <w:tblLook w:val="04A0" w:firstRow="1" w:lastRow="0" w:firstColumn="1" w:lastColumn="0" w:noHBand="0" w:noVBand="1"/>
+      </w:tblPr>
+      <w:tblGrid>
+        <w:gridCol w:w="4404"/>
+        <w:gridCol w:w="4454"/>
+        <w:gridCol w:w="2837"/>
+      </w:tblGrid>
+      <w:tr>
+        <w:trPr>
+          <w:trHeight w:val="620"/>
+          <w:jc w:val="center"/>
+        </w:trPr>
+        <w:tc>
+          <w:tcPr>
+            <w:tcW w:w="4430" w:type="dxa"/>
+          </w:tcPr>
+          <w:p>
+            <w:pPr>
+              <w:ind w:firstLine="0"/>
+              <w:rPr>
+                <w:sz w:val="22"/>
+                <w:szCs w:val="22"/>
+              </w:rPr>
+            </w:pPr>
+            <w:r>
+              <w:rPr>
+                <w:sz w:val="22"/>
+                <w:szCs w:val="22"/>
+              </w:rPr>
+              <w:t>Session 1</w:t>
+            </w:r>
+          </w:p>
+        </w:tc>
+        <w:tc>
+          <w:tcPr>
+            <w:tcW w:w="4483" w:type="dxa"/>
+          </w:tcPr>
+          <w:p>
+            <w:pPr>
+              <w:ind w:firstLine="0"/>
+              <w:rPr>
+                <w:sz w:val="22"/>
+                <w:szCs w:val="22"/>
+              </w:rPr>
+            </w:pPr>
+            <w:r>
+              <w:rPr>
+                <w:sz w:val="22"/>
+                <w:szCs w:val="22"/>
+              </w:rPr>
+              <w:t>Session 2</w:t>
+            </w:r>
+          </w:p>
+        </w:tc>
+        <w:tc>
+          <w:tcPr>
+            <w:tcW w:w="2782" w:type="dxa"/>
+          </w:tcPr>
+          <w:p>
+            <w:pPr>
+              <w:ind w:firstLine="0"/>
+              <w:rPr>
+                <w:sz w:val="22"/>
+                <w:szCs w:val="22"/>
+              </w:rPr>
+            </w:pPr>
+            <w:r>
+              <w:rPr>
+                <w:sz w:val="22"/>
+                <w:szCs w:val="22"/>
+              </w:rPr>
+              <w:t>Explanation</w:t>
+            </w:r>
+          </w:p>
+        </w:tc>
+      </w:tr>
+      <w:tr>
+        <w:trPr>
+          <w:trHeight w:val="1728"/>
+          <w:jc w:val="center"/>
+        </w:trPr>
+        <w:tc>
+          <w:tcPr>
+            <w:tcW w:w="4430" w:type="dxa"/>
+          </w:tcPr>
+          <w:p>
+            <w:pPr>
+              <w:ind w:firstLine="0"/>
+              <w:rPr>
+                <w:sz w:val="22"/>
+                <w:szCs w:val="22"/>
+              </w:rPr>
+            </w:pPr>
+            <w:r>
+              <w:rPr>
+                <w:sz w:val="22"/>
+                <w:szCs w:val="22"/>
+              </w:rPr>
+              <w:t xml:space="preserve">SELECT PRODUCT_STOCK_ID,PRODUCT_ID, QUANITY </w:t>
+            </w:r>
+          </w:p>
+          <w:p>
+            <w:pPr>
+              <w:ind w:firstLine="0"/>
+              <w:rPr>
+                <w:sz w:val="22"/>
+                <w:szCs w:val="22"/>
+              </w:rPr>
+            </w:pPr>
+            <w:r>
+              <w:rPr>
+                <w:sz w:val="22"/>
+                <w:szCs w:val="22"/>
+              </w:rPr>
+              <w:t xml:space="preserve">FROM PRODUCT_IN_STOCK </w:t>
+            </w:r>
+          </w:p>
+          <w:p>
+            <w:pPr>
+              <w:ind w:firstLine="0"/>
+              <w:rPr>
+                <w:sz w:val="22"/>
+                <w:szCs w:val="22"/>
+              </w:rPr>
+            </w:pPr>
+            <w:r>
+              <w:rPr>
+                <w:sz w:val="22"/>
+                <w:szCs w:val="22"/>
+              </w:rPr>
+              <w:t>WHERE ACTIVE_FLAG = 1;</w:t>
+            </w:r>
+          </w:p>
+          <w:p>
+            <w:pPr>
+              <w:ind w:firstLine="0"/>
+              <w:rPr>
+                <w:sz w:val="22"/>
+                <w:szCs w:val="22"/>
+              </w:rPr>
+            </w:pPr>
+          </w:p>
+          <w:p>
+            <w:pPr>
+              <w:ind w:firstLine="0"/>
+              <w:rPr>
+                <w:sz w:val="22"/>
+                <w:szCs w:val="22"/>
+              </w:rPr>
+            </w:pPr>
+            <w:r>
+              <w:rPr>
+                <w:sz w:val="22"/>
+                <w:szCs w:val="22"/>
+              </w:rPr>
+              <w:t>PRODUCT_STOCK_ID PRODUCT_ID    QUANITY</w:t>
+            </w:r>
+          </w:p>
+          <w:p>
+            <w:pPr>
+              <w:ind w:firstLine="0"/>
+              <w:rPr>
+                <w:sz w:val="22"/>
+                <w:szCs w:val="22"/>
+              </w:rPr>
+            </w:pPr>
+            <w:r>
+              <w:rPr>
+                <w:sz w:val="22"/>
+                <w:szCs w:val="22"/>
+              </w:rPr>
+              <w:t>---------------- ---------- ----------</w:t>
+            </w:r>
+          </w:p>
+          <w:p>
+            <w:pPr>
+              <w:ind w:firstLine="0"/>
+              <w:rPr>
+                <w:sz w:val="22"/>
+                <w:szCs w:val="22"/>
+              </w:rPr>
+            </w:pPr>
+            <w:r>
+              <w:rPr>
+                <w:sz w:val="22"/>
+                <w:szCs w:val="22"/>
+              </w:rPr>
+              <w:t xml:space="preserve">              61         21         75</w:t>
+            </w:r>
+          </w:p>
+          <w:p>
+            <w:pPr>
+              <w:ind w:firstLine="0"/>
+              <w:rPr>
+                <w:sz w:val="22"/>
+                <w:szCs w:val="22"/>
+              </w:rPr>
+            </w:pPr>
+            <w:r>
+              <w:rPr>
+                <w:sz w:val="22"/>
+                <w:szCs w:val="22"/>
+              </w:rPr>
+              <w:t xml:space="preserve">              81         22          5</w:t>
+            </w:r>
+          </w:p>
+        </w:tc>
+        <w:tc>
+          <w:tcPr>
+            <w:tcW w:w="4483" w:type="dxa"/>
+          </w:tcPr>
+          <w:p>
+            <w:pPr>
+              <w:ind w:firstLine="0"/>
+              <w:rPr>
+                <w:sz w:val="22"/>
+                <w:szCs w:val="22"/>
+              </w:rPr>
+            </w:pPr>
+          </w:p>
+        </w:tc>
+        <w:tc>
+          <w:tcPr>
+            <w:tcW w:w="2782" w:type="dxa"/>
+          </w:tcPr>
+          <w:p>
+            <w:pPr>
+              <w:ind w:firstLine="0"/>
+              <w:jc w:val="left"/>
+              <w:rPr>
+                <w:sz w:val="22"/>
+                <w:szCs w:val="22"/>
+              </w:rPr>
+            </w:pPr>
+            <w:r>
+              <w:rPr>
+                <w:sz w:val="22"/>
+                <w:szCs w:val="22"/>
+              </w:rPr>
+              <w:t xml:space="preserve">Giá trị Quantity ban đầu của sản phẩm với PRODUCT_ID = 21 là </w:t>
+            </w:r>
+            <w:r>
+              <w:rPr>
+                <w:sz w:val="22"/>
+                <w:szCs w:val="22"/>
+              </w:rPr>
+              <w:t>75</w:t>
+            </w:r>
+          </w:p>
+        </w:tc>
+      </w:tr>
+      <w:tr>
+        <w:trPr>
+          <w:trHeight w:val="1728"/>
+          <w:jc w:val="center"/>
+        </w:trPr>
+        <w:tc>
+          <w:tcPr>
+            <w:tcW w:w="4430" w:type="dxa"/>
+          </w:tcPr>
+          <w:p>
+            <w:pPr>
+              <w:ind w:firstLine="0"/>
+              <w:rPr>
+                <w:sz w:val="22"/>
+                <w:szCs w:val="22"/>
+              </w:rPr>
+            </w:pPr>
+            <w:r>
+              <w:rPr>
+                <w:sz w:val="22"/>
+                <w:szCs w:val="22"/>
+              </w:rPr>
+              <w:t xml:space="preserve">DECLARE </w:t>
+            </w:r>
+          </w:p>
+          <w:p>
+            <w:pPr>
+              <w:ind w:firstLine="0"/>
+              <w:rPr>
+                <w:sz w:val="22"/>
+                <w:szCs w:val="22"/>
+              </w:rPr>
+            </w:pPr>
+            <w:r>
+              <w:rPr>
+                <w:sz w:val="22"/>
+                <w:szCs w:val="22"/>
+              </w:rPr>
+              <w:t xml:space="preserve">  v_l_info_gr list_info_goods_receipt := list_info_goods_receipt(</w:t>
+            </w:r>
+          </w:p>
+          <w:p>
+            <w:pPr>
+              <w:ind w:firstLine="0"/>
+              <w:rPr>
+                <w:sz w:val="22"/>
+                <w:szCs w:val="22"/>
+              </w:rPr>
+            </w:pPr>
+            <w:r>
+              <w:rPr>
+                <w:sz w:val="22"/>
+                <w:szCs w:val="22"/>
+              </w:rPr>
+              <w:t xml:space="preserve">    info_goods_receipt( 21, 15)</w:t>
+            </w:r>
+          </w:p>
+          <w:p>
+            <w:pPr>
+              <w:ind w:firstLine="0"/>
+              <w:rPr>
+                <w:sz w:val="22"/>
+                <w:szCs w:val="22"/>
+              </w:rPr>
+            </w:pPr>
+            <w:r>
+              <w:rPr>
+                <w:sz w:val="22"/>
+                <w:szCs w:val="22"/>
+              </w:rPr>
+              <w:t xml:space="preserve">  );</w:t>
+            </w:r>
+          </w:p>
+          <w:p>
+            <w:pPr>
+              <w:ind w:firstLine="0"/>
+              <w:rPr>
+                <w:sz w:val="22"/>
+                <w:szCs w:val="22"/>
+              </w:rPr>
+            </w:pPr>
+            <w:r>
+              <w:rPr>
+                <w:sz w:val="22"/>
+                <w:szCs w:val="22"/>
+              </w:rPr>
+              <w:t xml:space="preserve">  v_type NUMBER; </w:t>
+            </w:r>
+          </w:p>
+          <w:p>
+            <w:pPr>
+              <w:ind w:firstLine="0"/>
+              <w:rPr>
+                <w:sz w:val="22"/>
+                <w:szCs w:val="22"/>
+              </w:rPr>
+            </w:pPr>
+            <w:r>
+              <w:rPr>
+                <w:sz w:val="22"/>
+                <w:szCs w:val="22"/>
+              </w:rPr>
+              <w:t xml:space="preserve">  v_user_id NUMBER; </w:t>
+            </w:r>
+          </w:p>
+          <w:p>
+            <w:pPr>
+              <w:ind w:firstLine="0"/>
+              <w:rPr>
+                <w:sz w:val="22"/>
+                <w:szCs w:val="22"/>
+              </w:rPr>
+            </w:pPr>
+            <w:r>
+              <w:rPr>
+                <w:sz w:val="22"/>
+                <w:szCs w:val="22"/>
+              </w:rPr>
+              <w:t xml:space="preserve">  v_code VARCHAR2(30);</w:t>
+            </w:r>
+          </w:p>
+          <w:p>
+            <w:pPr>
+              <w:ind w:firstLine="0"/>
+              <w:rPr>
+                <w:sz w:val="22"/>
+                <w:szCs w:val="22"/>
+              </w:rPr>
+            </w:pPr>
+            <w:r>
+              <w:rPr>
+                <w:sz w:val="22"/>
+                <w:szCs w:val="22"/>
+              </w:rPr>
+              <w:lastRenderedPageBreak/>
+              <w:t xml:space="preserve">  v_invoice_id NUMBER;</w:t>
+            </w:r>
+          </w:p>
+          <w:p>
+            <w:pPr>
+              <w:ind w:firstLine="0"/>
+              <w:rPr>
+                <w:sz w:val="22"/>
+                <w:szCs w:val="22"/>
+              </w:rPr>
+            </w:pPr>
+            <w:r>
+              <w:rPr>
+                <w:sz w:val="22"/>
+                <w:szCs w:val="22"/>
+              </w:rPr>
+              <w:t>BEGIN</w:t>
+            </w:r>
+          </w:p>
+          <w:p>
+            <w:pPr>
+              <w:ind w:firstLine="0"/>
+              <w:rPr>
+                <w:sz w:val="22"/>
+                <w:szCs w:val="22"/>
+              </w:rPr>
+            </w:pPr>
+            <w:r>
+              <w:rPr>
+                <w:sz w:val="22"/>
+                <w:szCs w:val="22"/>
+              </w:rPr>
+              <w:t xml:space="preserve">  v_type := 1;</w:t>
+            </w:r>
+          </w:p>
+          <w:p>
+            <w:pPr>
+              <w:ind w:firstLine="0"/>
+              <w:rPr>
+                <w:sz w:val="22"/>
+                <w:szCs w:val="22"/>
+              </w:rPr>
+            </w:pPr>
+            <w:r>
+              <w:rPr>
+                <w:sz w:val="22"/>
+                <w:szCs w:val="22"/>
+              </w:rPr>
+              <w:t xml:space="preserve">  v_user_id := 1;</w:t>
+            </w:r>
+          </w:p>
+          <w:p>
+            <w:pPr>
+              <w:ind w:firstLine="0"/>
+              <w:rPr>
+                <w:sz w:val="22"/>
+                <w:szCs w:val="22"/>
+              </w:rPr>
+            </w:pPr>
+            <w:r>
+              <w:rPr>
+                <w:sz w:val="22"/>
+                <w:szCs w:val="22"/>
+              </w:rPr>
+              <w:t xml:space="preserve">  v_code := 'HD015';</w:t>
+            </w:r>
+          </w:p>
+          <w:p>
+            <w:pPr>
+              <w:ind w:firstLine="0"/>
+              <w:rPr>
+                <w:sz w:val="22"/>
+                <w:szCs w:val="22"/>
+              </w:rPr>
+            </w:pPr>
+            <w:r>
+              <w:rPr>
+                <w:sz w:val="22"/>
+                <w:szCs w:val="22"/>
+              </w:rPr>
+              <w:t xml:space="preserve">  v_invoice_id := 38;</w:t>
+            </w:r>
+          </w:p>
+          <w:p>
+            <w:pPr>
+              <w:ind w:firstLine="0"/>
+              <w:rPr>
+                <w:sz w:val="22"/>
+                <w:szCs w:val="22"/>
+              </w:rPr>
+            </w:pPr>
+            <w:r>
+              <w:rPr>
+                <w:sz w:val="22"/>
+                <w:szCs w:val="22"/>
+              </w:rPr>
+              <w:t xml:space="preserve">  </w:t>
+            </w:r>
+          </w:p>
+          <w:p>
+            <w:pPr>
+              <w:ind w:firstLine="0"/>
+              <w:rPr>
+                <w:sz w:val="22"/>
+                <w:szCs w:val="22"/>
+              </w:rPr>
+            </w:pPr>
+            <w:r>
+              <w:rPr>
+                <w:sz w:val="22"/>
+                <w:szCs w:val="22"/>
+              </w:rPr>
+              <w:t xml:space="preserve">  add_goods_receipt_invoice(v_l_info_gr, v_invoice_id, v_type, v_user_id, v_code);</w:t>
+            </w:r>
+          </w:p>
+          <w:p>
+            <w:pPr>
+              <w:ind w:firstLine="0"/>
+              <w:rPr>
+                <w:sz w:val="22"/>
+                <w:szCs w:val="22"/>
+              </w:rPr>
+            </w:pPr>
+            <w:r>
+              <w:rPr>
+                <w:sz w:val="22"/>
+                <w:szCs w:val="22"/>
+              </w:rPr>
+              <w:t>END;</w:t>
+            </w:r>
+          </w:p>
+          <w:p>
+            <w:pPr>
+              <w:ind w:firstLine="0"/>
+              <w:rPr>
+                <w:sz w:val="22"/>
+                <w:szCs w:val="22"/>
+              </w:rPr>
+            </w:pPr>
+          </w:p>
+          <w:p>
+            <w:pPr>
+              <w:ind w:firstLine="0"/>
+              <w:rPr>
+                <w:sz w:val="22"/>
+                <w:szCs w:val="22"/>
+              </w:rPr>
+            </w:pPr>
+            <w:r>
+              <w:rPr>
+                <w:sz w:val="22"/>
+                <w:szCs w:val="22"/>
+              </w:rPr>
+              <w:t>PL/SQL procedure successfully completed.</w:t>
+            </w:r>
+          </w:p>
+        </w:tc>
+        <w:tc>
+          <w:tcPr>
+            <w:tcW w:w="4483" w:type="dxa"/>
+          </w:tcPr>
+          <w:p>
+            <w:pPr>
+              <w:ind w:firstLine="0"/>
+              <w:rPr>
+                <w:sz w:val="22"/>
+                <w:szCs w:val="22"/>
+              </w:rPr>
+            </w:pPr>
+          </w:p>
+        </w:tc>
+        <w:tc>
+          <w:tcPr>
+            <w:tcW w:w="2782" w:type="dxa"/>
+          </w:tcPr>
+          <w:p>
+            <w:pPr>
+              <w:ind w:firstLine="0"/>
+              <w:rPr>
+                <w:sz w:val="22"/>
+                <w:szCs w:val="22"/>
+              </w:rPr>
+            </w:pPr>
+            <w:r>
+              <w:rPr>
+                <w:sz w:val="22"/>
+                <w:szCs w:val="22"/>
+              </w:rPr>
+              <w:t xml:space="preserve">Session </w:t>
+            </w:r>
+            <w:r>
+              <w:rPr>
+                <w:sz w:val="22"/>
+                <w:szCs w:val="22"/>
+              </w:rPr>
+              <w:t>1</w:t>
+            </w:r>
+            <w:r>
+              <w:rPr>
+                <w:sz w:val="22"/>
+                <w:szCs w:val="22"/>
+              </w:rPr>
+              <w:t xml:space="preserve"> tương ứng với nhân viên thứ nhất t</w:t>
+            </w:r>
+            <w:r>
+              <w:rPr>
+                <w:sz w:val="22"/>
+                <w:szCs w:val="22"/>
+              </w:rPr>
+              <w:t>hêm mới một hóa đơn nhập hàng</w:t>
+            </w:r>
+            <w:r>
+              <w:rPr>
+                <w:sz w:val="22"/>
+                <w:szCs w:val="22"/>
+              </w:rPr>
+              <w:t xml:space="preserve"> với product_id = 21 và </w:t>
+            </w:r>
+          </w:p>
+          <w:p>
+            <w:pPr>
+              <w:ind w:firstLine="0"/>
+              <w:rPr>
+                <w:sz w:val="22"/>
+                <w:szCs w:val="22"/>
+              </w:rPr>
+            </w:pPr>
+            <w:r>
+              <w:rPr>
+                <w:sz w:val="22"/>
+                <w:szCs w:val="22"/>
+              </w:rPr>
+              <w:t xml:space="preserve">quantity = 15 </w:t>
+            </w:r>
+            <w:r>
+              <w:rPr>
+                <w:sz w:val="22"/>
+                <w:szCs w:val="22"/>
+              </w:rPr>
+              <w:t>sử</w:t>
+            </w:r>
+            <w:r>
+              <w:rPr>
+                <w:sz w:val="22"/>
+                <w:szCs w:val="22"/>
+              </w:rPr>
+              <w:t xml:space="preserve"> </w:t>
+            </w:r>
+            <w:r>
+              <w:rPr>
+                <w:sz w:val="22"/>
+                <w:szCs w:val="22"/>
+              </w:rPr>
+              <w:t>dụng</w:t>
+            </w:r>
+            <w:r>
+              <w:rPr>
+                <w:sz w:val="22"/>
+                <w:szCs w:val="22"/>
+              </w:rPr>
+              <w:t xml:space="preserve"> </w:t>
+            </w:r>
+          </w:p>
+          <w:p>
+            <w:pPr>
+              <w:ind w:firstLine="0"/>
+              <w:rPr>
+                <w:sz w:val="22"/>
+                <w:szCs w:val="22"/>
+              </w:rPr>
+            </w:pPr>
+            <w:r>
+              <w:rPr>
+                <w:sz w:val="22"/>
+                <w:szCs w:val="22"/>
+              </w:rPr>
+              <w:t>add_goods_receipt_invoice()</w:t>
+            </w:r>
+          </w:p>
+        </w:tc>
+      </w:tr>
+      <w:tr>
+        <w:trPr>
+          <w:trHeight w:val="1728"/>
+          <w:jc w:val="center"/>
+        </w:trPr>
+        <w:tc>
+          <w:tcPr>
+            <w:tcW w:w="4430" w:type="dxa"/>
+          </w:tcPr>
+          <w:p>
+            <w:pPr>
+              <w:ind w:firstLine="0"/>
+              <w:rPr>
+                <w:sz w:val="22"/>
+                <w:szCs w:val="22"/>
+              </w:rPr>
+            </w:pPr>
+            <w:r>
+              <w:rPr>
+                <w:sz w:val="22"/>
+                <w:szCs w:val="22"/>
+              </w:rPr>
+              <w:t xml:space="preserve">SELECT PRODUCT_STOCK_ID,PRODUCT_ID, QUANITY </w:t>
+            </w:r>
+          </w:p>
+          <w:p>
+            <w:pPr>
+              <w:ind w:firstLine="0"/>
+              <w:rPr>
+                <w:sz w:val="22"/>
+                <w:szCs w:val="22"/>
+              </w:rPr>
+            </w:pPr>
+            <w:r>
+              <w:rPr>
+                <w:sz w:val="22"/>
+                <w:szCs w:val="22"/>
+              </w:rPr>
+              <w:t xml:space="preserve">FROM PRODUCT_IN_STOCK </w:t>
+            </w:r>
+          </w:p>
+          <w:p>
+            <w:pPr>
+              <w:ind w:firstLine="0"/>
+              <w:rPr>
+                <w:sz w:val="22"/>
+                <w:szCs w:val="22"/>
+              </w:rPr>
+            </w:pPr>
+            <w:r>
+              <w:rPr>
+                <w:sz w:val="22"/>
+                <w:szCs w:val="22"/>
+              </w:rPr>
+              <w:t>WHERE ACTIVE_FLAG = 1;</w:t>
+            </w:r>
+          </w:p>
+          <w:p>
+            <w:pPr>
+              <w:ind w:firstLine="0"/>
+              <w:rPr>
+                <w:sz w:val="22"/>
+                <w:szCs w:val="22"/>
+              </w:rPr>
+            </w:pPr>
+          </w:p>
+          <w:p>
+            <w:pPr>
+              <w:ind w:firstLine="0"/>
+              <w:rPr>
+                <w:sz w:val="22"/>
+                <w:szCs w:val="22"/>
+              </w:rPr>
+            </w:pPr>
+            <w:r>
+              <w:rPr>
+                <w:sz w:val="22"/>
+                <w:szCs w:val="22"/>
+              </w:rPr>
+              <w:t>PRODUCT_STOCK_ID PRODUCT_ID    QUANITY</w:t>
+            </w:r>
+          </w:p>
+          <w:p>
+            <w:pPr>
+              <w:ind w:firstLine="0"/>
+              <w:rPr>
+                <w:sz w:val="22"/>
+                <w:szCs w:val="22"/>
+              </w:rPr>
+            </w:pPr>
+            <w:r>
+              <w:rPr>
+                <w:sz w:val="22"/>
+                <w:szCs w:val="22"/>
+              </w:rPr>
+              <w:t>---------------- ---------- ----------</w:t>
+            </w:r>
+          </w:p>
+          <w:p>
+            <w:pPr>
+              <w:ind w:firstLine="0"/>
+              <w:rPr>
+                <w:sz w:val="22"/>
+                <w:szCs w:val="22"/>
+              </w:rPr>
+            </w:pPr>
+            <w:r>
+              <w:rPr>
+                <w:sz w:val="22"/>
+                <w:szCs w:val="22"/>
+              </w:rPr>
+              <w:t xml:space="preserve">              61         21         90</w:t>
+            </w:r>
+          </w:p>
+          <w:p>
+            <w:pPr>
+              <w:ind w:firstLine="0"/>
+              <w:rPr>
+                <w:sz w:val="22"/>
+                <w:szCs w:val="22"/>
+              </w:rPr>
+            </w:pPr>
+            <w:r>
+              <w:rPr>
+                <w:sz w:val="22"/>
+                <w:szCs w:val="22"/>
+              </w:rPr>
+              <w:t xml:space="preserve">              81         22          5</w:t>
+            </w:r>
+          </w:p>
+          <w:p>
+            <w:pPr>
+              <w:ind w:firstLine="0"/>
+              <w:rPr>
+                <w:sz w:val="22"/>
+                <w:szCs w:val="22"/>
+              </w:rPr>
+            </w:pPr>
+          </w:p>
+        </w:tc>
+        <w:tc>
+          <w:tcPr>
+            <w:tcW w:w="4483" w:type="dxa"/>
+          </w:tcPr>
+          <w:p>
+            <w:pPr>
+              <w:ind w:firstLine="0"/>
+              <w:rPr>
+                <w:sz w:val="22"/>
+                <w:szCs w:val="22"/>
+              </w:rPr>
+            </w:pPr>
+          </w:p>
+        </w:tc>
+        <w:tc>
+          <w:tcPr>
+            <w:tcW w:w="2782" w:type="dxa"/>
+          </w:tcPr>
+          <w:p>
+            <w:pPr>
+              <w:ind w:firstLine="0"/>
+              <w:rPr>
+                <w:sz w:val="22"/>
+                <w:szCs w:val="22"/>
+              </w:rPr>
+            </w:pPr>
+            <w:r>
+              <w:rPr>
+                <w:sz w:val="22"/>
+                <w:szCs w:val="22"/>
+              </w:rPr>
+              <w:t>Nhân viên thứ nhất lấy ra danh sách hàng tồn kho và kiểm tra số lượng của sản phẩm với product_id = 21 lúc này có giá trị là 90.</w:t>
+            </w:r>
+          </w:p>
+        </w:tc>
+      </w:tr>
+      <w:tr>
+        <w:trPr>
+          <w:trHeight w:val="1728"/>
+          <w:jc w:val="center"/>
+        </w:trPr>
+        <w:tc>
+          <w:tcPr>
+            <w:tcW w:w="4430" w:type="dxa"/>
+          </w:tcPr>
+          <w:p>
+            <w:pPr>
+              <w:ind w:firstLine="0"/>
+              <w:rPr>
+                <w:sz w:val="22"/>
+                <w:szCs w:val="22"/>
+              </w:rPr>
+            </w:pPr>
+          </w:p>
+        </w:tc>
+        <w:tc>
+          <w:tcPr>
+            <w:tcW w:w="4483" w:type="dxa"/>
+          </w:tcPr>
+          <w:p>
+            <w:pPr>
+              <w:ind w:firstLine="0"/>
+              <w:rPr>
+                <w:sz w:val="22"/>
+                <w:szCs w:val="22"/>
+              </w:rPr>
+            </w:pPr>
+            <w:r>
+              <w:rPr>
+                <w:sz w:val="22"/>
+                <w:szCs w:val="22"/>
+              </w:rPr>
+              <w:t>SET TRANSACTION</w:t>
+            </w:r>
+          </w:p>
+          <w:p>
+            <w:pPr>
+              <w:ind w:firstLine="0"/>
+              <w:rPr>
+                <w:sz w:val="22"/>
+                <w:szCs w:val="22"/>
+              </w:rPr>
+            </w:pPr>
+            <w:r>
+              <w:rPr>
+                <w:sz w:val="22"/>
+                <w:szCs w:val="22"/>
+              </w:rPr>
+              <w:t>ISOLATION LEVEL</w:t>
+            </w:r>
+          </w:p>
+          <w:p>
+            <w:pPr>
+              <w:ind w:firstLine="0"/>
+              <w:rPr>
+                <w:sz w:val="22"/>
+                <w:szCs w:val="22"/>
+              </w:rPr>
+            </w:pPr>
+            <w:r>
+              <w:rPr>
+                <w:sz w:val="22"/>
+                <w:szCs w:val="22"/>
+              </w:rPr>
+              <w:t>READ COMMITTED;</w:t>
+            </w:r>
+          </w:p>
+          <w:p>
+            <w:pPr>
+              <w:ind w:firstLine="0"/>
+              <w:rPr>
+                <w:sz w:val="22"/>
+                <w:szCs w:val="22"/>
+              </w:rPr>
+            </w:pPr>
+          </w:p>
+          <w:p>
+            <w:pPr>
+              <w:ind w:firstLine="0"/>
+              <w:rPr>
+                <w:sz w:val="22"/>
+                <w:szCs w:val="22"/>
+              </w:rPr>
+            </w:pPr>
+            <w:r>
+              <w:rPr>
+                <w:sz w:val="22"/>
+                <w:szCs w:val="22"/>
+              </w:rPr>
+              <w:t>Transaction ISOLATION succeeded.</w:t>
+            </w:r>
+          </w:p>
+        </w:tc>
+        <w:tc>
+          <w:tcPr>
+            <w:tcW w:w="2782" w:type="dxa"/>
+          </w:tcPr>
+          <w:p>
+            <w:pPr>
+              <w:ind w:firstLine="0"/>
+              <w:rPr>
+                <w:sz w:val="22"/>
+                <w:szCs w:val="22"/>
+              </w:rPr>
+            </w:pPr>
+            <w:r>
+              <w:t xml:space="preserve">Session </w:t>
+            </w:r>
+            <w:r>
+              <w:t>2</w:t>
+            </w:r>
+            <w:r>
+              <w:t xml:space="preserve"> thiết lập mức cô lập là</w:t>
+            </w:r>
+            <w:r>
+              <w:t xml:space="preserve"> </w:t>
+            </w:r>
+            <w:r>
+              <w:t>read committed.</w:t>
+            </w:r>
+          </w:p>
+        </w:tc>
+      </w:tr>
+      <w:tr>
+        <w:trPr>
+          <w:trHeight w:val="1728"/>
+          <w:jc w:val="center"/>
+        </w:trPr>
+        <w:tc>
+          <w:tcPr>
+            <w:tcW w:w="4430" w:type="dxa"/>
+          </w:tcPr>
+          <w:p>
+            <w:pPr>
+              <w:ind w:firstLine="0"/>
+              <w:rPr>
+                <w:sz w:val="22"/>
+                <w:szCs w:val="22"/>
+              </w:rPr>
+            </w:pPr>
+          </w:p>
+        </w:tc>
+        <w:tc>
+          <w:tcPr>
+            <w:tcW w:w="4483" w:type="dxa"/>
+          </w:tcPr>
+          <w:p>
+            <w:pPr>
+              <w:ind w:firstLine="0"/>
+              <w:rPr>
+                <w:sz w:val="22"/>
+                <w:szCs w:val="22"/>
+              </w:rPr>
+            </w:pPr>
+            <w:r>
+              <w:rPr>
+                <w:sz w:val="22"/>
+                <w:szCs w:val="22"/>
+              </w:rPr>
+              <w:t xml:space="preserve">SELECT PRODUCT_STOCK_ID,PRODUCT_ID, QUANITY </w:t>
+            </w:r>
+          </w:p>
+          <w:p>
+            <w:pPr>
+              <w:ind w:firstLine="0"/>
+              <w:rPr>
+                <w:sz w:val="22"/>
+                <w:szCs w:val="22"/>
+              </w:rPr>
+            </w:pPr>
+            <w:r>
+              <w:rPr>
+                <w:sz w:val="22"/>
+                <w:szCs w:val="22"/>
+              </w:rPr>
+              <w:t xml:space="preserve">FROM PRODUCT_IN_STOCK </w:t>
+            </w:r>
+          </w:p>
+          <w:p>
+            <w:pPr>
+              <w:ind w:firstLine="0"/>
+              <w:rPr>
+                <w:sz w:val="22"/>
+                <w:szCs w:val="22"/>
+              </w:rPr>
+            </w:pPr>
+            <w:r>
+              <w:rPr>
+                <w:sz w:val="22"/>
+                <w:szCs w:val="22"/>
+              </w:rPr>
+              <w:t>WHERE ACTIVE_FLAG = 1;</w:t>
+            </w:r>
+          </w:p>
+          <w:p>
+            <w:pPr>
+              <w:ind w:firstLine="0"/>
+              <w:rPr>
+                <w:sz w:val="22"/>
+                <w:szCs w:val="22"/>
+              </w:rPr>
+            </w:pPr>
+          </w:p>
+          <w:p>
+            <w:pPr>
+              <w:ind w:firstLine="0"/>
+              <w:rPr>
+                <w:sz w:val="22"/>
+                <w:szCs w:val="22"/>
+              </w:rPr>
+            </w:pPr>
+            <w:r>
+              <w:rPr>
+                <w:sz w:val="22"/>
+                <w:szCs w:val="22"/>
+              </w:rPr>
+              <w:t>PRODUCT_STOCK_ID PRODUCT_ID    QUANITY</w:t>
+            </w:r>
+          </w:p>
+          <w:p>
+            <w:pPr>
+              <w:ind w:firstLine="0"/>
+              <w:rPr>
+                <w:sz w:val="22"/>
+                <w:szCs w:val="22"/>
+              </w:rPr>
+            </w:pPr>
+            <w:r>
+              <w:rPr>
+                <w:sz w:val="22"/>
+                <w:szCs w:val="22"/>
+              </w:rPr>
+              <w:t>---------------- ---------- ----------</w:t>
+            </w:r>
+          </w:p>
+          <w:p>
+            <w:pPr>
+              <w:ind w:firstLine="0"/>
+              <w:rPr>
+                <w:sz w:val="22"/>
+                <w:szCs w:val="22"/>
+              </w:rPr>
+            </w:pPr>
+            <w:r>
+              <w:rPr>
+                <w:sz w:val="22"/>
+                <w:szCs w:val="22"/>
+              </w:rPr>
+              <w:t xml:space="preserve">              61         21         75</w:t>
+            </w:r>
+          </w:p>
+          <w:p>
+            <w:pPr>
+              <w:ind w:firstLine="0"/>
+              <w:rPr>
+                <w:sz w:val="22"/>
+                <w:szCs w:val="22"/>
+              </w:rPr>
+            </w:pPr>
+            <w:r>
+              <w:rPr>
+                <w:sz w:val="22"/>
+                <w:szCs w:val="22"/>
+              </w:rPr>
+              <w:t xml:space="preserve">              81         22          5</w:t>
+            </w:r>
+          </w:p>
+        </w:tc>
+        <w:tc>
+          <w:tcPr>
+            <w:tcW w:w="2782" w:type="dxa"/>
+          </w:tcPr>
+          <w:p>
+            <w:pPr>
+              <w:ind w:firstLine="0"/>
+              <w:rPr>
+                <w:sz w:val="22"/>
+                <w:szCs w:val="22"/>
+              </w:rPr>
+            </w:pPr>
+            <w:r>
+              <w:t xml:space="preserve">Session </w:t>
+            </w:r>
+            <w:r>
+              <w:t>2</w:t>
+            </w:r>
+            <w:r>
+              <w:t xml:space="preserve"> lấy ra danh sách hàng tồn kho, kiểm tra giá trị Quantity của sản phẩm với product_id lúc này vẫn là 75 vì Session 1 chưa COMMIT</w:t>
+            </w:r>
+          </w:p>
+        </w:tc>
+      </w:tr>
+      <w:tr>
+        <w:trPr>
+          <w:trHeight w:val="1728"/>
+          <w:jc w:val="center"/>
+        </w:trPr>
+        <w:tc>
+          <w:tcPr>
+            <w:tcW w:w="4430" w:type="dxa"/>
+          </w:tcPr>
+          <w:p>
+            <w:pPr>
+              <w:ind w:firstLine="0"/>
+              <w:rPr>
+                <w:sz w:val="22"/>
+                <w:szCs w:val="22"/>
+              </w:rPr>
+            </w:pPr>
+          </w:p>
+        </w:tc>
+        <w:tc>
+          <w:tcPr>
+            <w:tcW w:w="4483" w:type="dxa"/>
+          </w:tcPr>
+          <w:p>
+            <w:pPr>
+              <w:ind w:firstLine="0"/>
+              <w:rPr>
+                <w:sz w:val="22"/>
+                <w:szCs w:val="22"/>
+              </w:rPr>
+            </w:pPr>
+            <w:r>
+              <w:rPr>
+                <w:sz w:val="22"/>
+                <w:szCs w:val="22"/>
+              </w:rPr>
+              <w:t xml:space="preserve">DECLARE </w:t>
+            </w:r>
+          </w:p>
+          <w:p>
+            <w:pPr>
+              <w:ind w:firstLine="0"/>
+              <w:rPr>
+                <w:sz w:val="22"/>
+                <w:szCs w:val="22"/>
+              </w:rPr>
+            </w:pPr>
+            <w:r>
+              <w:rPr>
+                <w:sz w:val="22"/>
+                <w:szCs w:val="22"/>
+              </w:rPr>
+              <w:t xml:space="preserve">  v_l_info_gr list_info_goods_receipt := list_info_goods_receipt(</w:t>
+            </w:r>
+          </w:p>
+          <w:p>
+            <w:pPr>
+              <w:ind w:firstLine="0"/>
+              <w:rPr>
+                <w:sz w:val="22"/>
+                <w:szCs w:val="22"/>
+              </w:rPr>
+            </w:pPr>
+            <w:r>
+              <w:rPr>
+                <w:sz w:val="22"/>
+                <w:szCs w:val="22"/>
+              </w:rPr>
+              <w:t xml:space="preserve">    info_goods_receipt( 21, 5)</w:t>
+            </w:r>
+          </w:p>
+          <w:p>
+            <w:pPr>
+              <w:ind w:firstLine="0"/>
+              <w:rPr>
+                <w:sz w:val="22"/>
+                <w:szCs w:val="22"/>
+              </w:rPr>
+            </w:pPr>
+            <w:r>
+              <w:rPr>
+                <w:sz w:val="22"/>
+                <w:szCs w:val="22"/>
+              </w:rPr>
+              <w:t xml:space="preserve">  );</w:t>
+            </w:r>
+          </w:p>
+          <w:p>
+            <w:pPr>
+              <w:ind w:firstLine="0"/>
+              <w:rPr>
+                <w:sz w:val="22"/>
+                <w:szCs w:val="22"/>
+              </w:rPr>
+            </w:pPr>
+            <w:r>
+              <w:rPr>
+                <w:sz w:val="22"/>
+                <w:szCs w:val="22"/>
+              </w:rPr>
+              <w:t xml:space="preserve">  v_type NUMBER; </w:t>
+            </w:r>
+          </w:p>
+          <w:p>
+            <w:pPr>
+              <w:ind w:firstLine="0"/>
+              <w:rPr>
+                <w:sz w:val="22"/>
+                <w:szCs w:val="22"/>
+              </w:rPr>
+            </w:pPr>
+            <w:r>
+              <w:rPr>
+                <w:sz w:val="22"/>
+                <w:szCs w:val="22"/>
+              </w:rPr>
+              <w:t xml:space="preserve">  v_user_id NUMBER; </w:t>
+            </w:r>
+          </w:p>
+          <w:p>
+            <w:pPr>
+              <w:ind w:firstLine="0"/>
+              <w:rPr>
+                <w:sz w:val="22"/>
+                <w:szCs w:val="22"/>
+              </w:rPr>
+            </w:pPr>
+            <w:r>
+              <w:rPr>
+                <w:sz w:val="22"/>
+                <w:szCs w:val="22"/>
+              </w:rPr>
+              <w:t xml:space="preserve">  v_code VARCHAR2(30);</w:t>
+            </w:r>
+          </w:p>
+          <w:p>
+            <w:pPr>
+              <w:ind w:firstLine="0"/>
+              <w:rPr>
+                <w:sz w:val="22"/>
+                <w:szCs w:val="22"/>
+              </w:rPr>
+            </w:pPr>
+            <w:r>
+              <w:rPr>
+                <w:sz w:val="22"/>
+                <w:szCs w:val="22"/>
+              </w:rPr>
+              <w:t xml:space="preserve">  v_invoice_id NUMBER;</w:t>
+            </w:r>
+          </w:p>
+          <w:p>
+            <w:pPr>
+              <w:ind w:firstLine="0"/>
+              <w:rPr>
+                <w:sz w:val="22"/>
+                <w:szCs w:val="22"/>
+              </w:rPr>
+            </w:pPr>
+            <w:r>
+              <w:rPr>
+                <w:sz w:val="22"/>
+                <w:szCs w:val="22"/>
+              </w:rPr>
+              <w:lastRenderedPageBreak/>
+              <w:t>BEGIN</w:t>
+            </w:r>
+          </w:p>
+          <w:p>
+            <w:pPr>
+              <w:ind w:firstLine="0"/>
+              <w:rPr>
+                <w:sz w:val="22"/>
+                <w:szCs w:val="22"/>
+              </w:rPr>
+            </w:pPr>
+            <w:r>
+              <w:rPr>
+                <w:sz w:val="22"/>
+                <w:szCs w:val="22"/>
+              </w:rPr>
+              <w:t xml:space="preserve">  v_type := 0;</w:t>
+            </w:r>
+          </w:p>
+          <w:p>
+            <w:pPr>
+              <w:ind w:firstLine="0"/>
+              <w:rPr>
+                <w:sz w:val="22"/>
+                <w:szCs w:val="22"/>
+              </w:rPr>
+            </w:pPr>
+            <w:r>
+              <w:rPr>
+                <w:sz w:val="22"/>
+                <w:szCs w:val="22"/>
+              </w:rPr>
+              <w:t xml:space="preserve">  v_user_id := 1;</w:t>
+            </w:r>
+          </w:p>
+          <w:p>
+            <w:pPr>
+              <w:ind w:firstLine="0"/>
+              <w:rPr>
+                <w:sz w:val="22"/>
+                <w:szCs w:val="22"/>
+              </w:rPr>
+            </w:pPr>
+            <w:r>
+              <w:rPr>
+                <w:sz w:val="22"/>
+                <w:szCs w:val="22"/>
+              </w:rPr>
+              <w:t xml:space="preserve">  v_code := 'HD014';</w:t>
+            </w:r>
+          </w:p>
+          <w:p>
+            <w:pPr>
+              <w:ind w:firstLine="0"/>
+              <w:rPr>
+                <w:sz w:val="22"/>
+                <w:szCs w:val="22"/>
+              </w:rPr>
+            </w:pPr>
+            <w:r>
+              <w:rPr>
+                <w:sz w:val="22"/>
+                <w:szCs w:val="22"/>
+              </w:rPr>
+              <w:t xml:space="preserve">  v_invoice_id := 37;</w:t>
+            </w:r>
+          </w:p>
+          <w:p>
+            <w:pPr>
+              <w:ind w:firstLine="0"/>
+              <w:rPr>
+                <w:sz w:val="22"/>
+                <w:szCs w:val="22"/>
+              </w:rPr>
+            </w:pPr>
+          </w:p>
+          <w:p>
+            <w:pPr>
+              <w:ind w:firstLine="0"/>
+              <w:rPr>
+                <w:sz w:val="22"/>
+                <w:szCs w:val="22"/>
+              </w:rPr>
+            </w:pPr>
+            <w:r>
+              <w:rPr>
+                <w:sz w:val="22"/>
+                <w:szCs w:val="22"/>
+              </w:rPr>
+              <w:t xml:space="preserve">  add_goods_receipt_invoice(v_l_info_gr, v_invoice_id, v_type, v_user_id, v_code);</w:t>
+            </w:r>
+          </w:p>
+          <w:p>
+            <w:pPr>
+              <w:ind w:firstLine="0"/>
+              <w:rPr>
+                <w:sz w:val="22"/>
+                <w:szCs w:val="22"/>
+              </w:rPr>
+            </w:pPr>
+            <w:r>
+              <w:rPr>
+                <w:sz w:val="22"/>
+                <w:szCs w:val="22"/>
+              </w:rPr>
+              <w:t>END;</w:t>
+            </w:r>
+          </w:p>
+          <w:p>
+            <w:pPr>
+              <w:ind w:firstLine="0"/>
+              <w:rPr>
+                <w:sz w:val="22"/>
+                <w:szCs w:val="22"/>
+              </w:rPr>
+            </w:pPr>
+          </w:p>
+        </w:tc>
+        <w:tc>
+          <w:tcPr>
+            <w:tcW w:w="2782" w:type="dxa"/>
+          </w:tcPr>
+          <w:p>
+            <w:pPr>
+              <w:ind w:firstLine="0"/>
+              <w:rPr>
+                <w:sz w:val="22"/>
+                <w:szCs w:val="22"/>
+              </w:rPr>
+            </w:pPr>
+            <w:r>
+              <w:rPr>
+                <w:sz w:val="22"/>
+                <w:szCs w:val="22"/>
+              </w:rPr>
+              <w:lastRenderedPageBreak/>
+              <w:t xml:space="preserve">Session </w:t>
+            </w:r>
+            <w:r>
+              <w:rPr>
+                <w:sz w:val="22"/>
+                <w:szCs w:val="22"/>
+              </w:rPr>
+              <w:t>2</w:t>
+            </w:r>
+            <w:r>
+              <w:rPr>
+                <w:sz w:val="22"/>
+                <w:szCs w:val="22"/>
+              </w:rPr>
+              <w:t xml:space="preserve"> Thêm mới một hóa đơn </w:t>
+            </w:r>
+            <w:r>
+              <w:rPr>
+                <w:sz w:val="22"/>
+                <w:szCs w:val="22"/>
+              </w:rPr>
+              <w:t>xuất</w:t>
+            </w:r>
+            <w:r>
+              <w:rPr>
+                <w:sz w:val="22"/>
+                <w:szCs w:val="22"/>
+              </w:rPr>
+              <w:t xml:space="preserve"> hàng</w:t>
+            </w:r>
+            <w:r>
+              <w:rPr>
+                <w:sz w:val="22"/>
+                <w:szCs w:val="22"/>
+              </w:rPr>
+              <w:t xml:space="preserve"> với cùng một product_id với session 1 product_id = 21 và </w:t>
+            </w:r>
+          </w:p>
+          <w:p>
+            <w:pPr>
+              <w:ind w:firstLine="0"/>
+              <w:rPr>
+                <w:sz w:val="22"/>
+                <w:szCs w:val="22"/>
+              </w:rPr>
+            </w:pPr>
+            <w:r>
+              <w:rPr>
+                <w:sz w:val="22"/>
+                <w:szCs w:val="22"/>
+              </w:rPr>
+              <w:t xml:space="preserve">quantity = 5 </w:t>
+            </w:r>
+            <w:r>
+              <w:rPr>
+                <w:sz w:val="22"/>
+                <w:szCs w:val="22"/>
+              </w:rPr>
+              <w:t>sử</w:t>
+            </w:r>
+            <w:r>
+              <w:rPr>
+                <w:sz w:val="22"/>
+                <w:szCs w:val="22"/>
+              </w:rPr>
+              <w:t xml:space="preserve"> </w:t>
+            </w:r>
+            <w:r>
+              <w:rPr>
+                <w:sz w:val="22"/>
+                <w:szCs w:val="22"/>
+              </w:rPr>
+              <w:t>dụng</w:t>
+            </w:r>
+            <w:r>
+              <w:rPr>
+                <w:sz w:val="22"/>
+                <w:szCs w:val="22"/>
+              </w:rPr>
+              <w:t xml:space="preserve"> </w:t>
+            </w:r>
+          </w:p>
+          <w:p>
+            <w:pPr>
+              <w:ind w:firstLine="0"/>
+              <w:rPr>
+                <w:sz w:val="22"/>
+                <w:szCs w:val="22"/>
+              </w:rPr>
+            </w:pPr>
+            <w:r>
+              <w:rPr>
+                <w:sz w:val="22"/>
+                <w:szCs w:val="22"/>
+              </w:rPr>
+              <w:t>add_goods_receipt_invoice()</w:t>
+            </w:r>
+            <w:r>
+              <w:rPr>
+                <w:sz w:val="22"/>
+                <w:szCs w:val="22"/>
+              </w:rPr>
+              <w:t xml:space="preserve">. </w:t>
+            </w:r>
+          </w:p>
+          <w:p>
+            <w:pPr>
+              <w:ind w:firstLine="0"/>
+              <w:rPr>
+                <w:sz w:val="22"/>
+                <w:szCs w:val="22"/>
+              </w:rPr>
+            </w:pPr>
+            <w:r>
+              <w:rPr>
+                <w:sz w:val="22"/>
+                <w:szCs w:val="22"/>
+              </w:rPr>
+              <w:t xml:space="preserve">Lúc này Session vẫn đang chạy vì Session 1 vẫn đang giữ khóa trên dòng với </w:t>
+            </w:r>
+            <w:r>
+              <w:rPr>
+                <w:sz w:val="22"/>
+                <w:szCs w:val="22"/>
+              </w:rPr>
+              <w:lastRenderedPageBreak/>
+              <w:t>product_id = 21 của TABLE PRODUCT_IN_STOCK</w:t>
+            </w:r>
+          </w:p>
+        </w:tc>
+      </w:tr>
+      <w:tr>
+        <w:trPr>
+          <w:trHeight w:val="1728"/>
+          <w:jc w:val="center"/>
+        </w:trPr>
+        <w:tc>
+          <w:tcPr>
+            <w:tcW w:w="4430" w:type="dxa"/>
+          </w:tcPr>
+          <w:p>
+            <w:pPr>
+              <w:ind w:firstLine="0"/>
+              <w:rPr>
+                <w:sz w:val="22"/>
+                <w:szCs w:val="22"/>
+              </w:rPr>
+            </w:pPr>
+            <w:r>
+              <w:rPr>
+                <w:sz w:val="22"/>
+                <w:szCs w:val="22"/>
+              </w:rPr>
+              <w:t>COMMIT;</w:t>
+            </w:r>
+          </w:p>
+          <w:p>
+            <w:pPr>
+              <w:ind w:firstLine="0"/>
+              <w:rPr>
+                <w:sz w:val="22"/>
+                <w:szCs w:val="22"/>
+              </w:rPr>
+            </w:pPr>
+          </w:p>
+          <w:p>
+            <w:pPr>
+              <w:ind w:firstLine="0"/>
+              <w:rPr>
+                <w:sz w:val="22"/>
+                <w:szCs w:val="22"/>
+              </w:rPr>
+            </w:pPr>
+            <w:r>
+              <w:rPr>
+                <w:sz w:val="22"/>
+                <w:szCs w:val="22"/>
+              </w:rPr>
+              <w:t>Commit complete.</w:t>
+            </w:r>
+          </w:p>
+          <w:p>
+            <w:pPr>
+              <w:ind w:firstLine="0"/>
+              <w:rPr>
+                <w:sz w:val="22"/>
+                <w:szCs w:val="22"/>
+              </w:rPr>
+            </w:pPr>
+          </w:p>
+        </w:tc>
+        <w:tc>
+          <w:tcPr>
+            <w:tcW w:w="4483" w:type="dxa"/>
+          </w:tcPr>
+          <w:p>
+            <w:pPr>
+              <w:ind w:firstLine="0"/>
+              <w:rPr>
+                <w:sz w:val="22"/>
+                <w:szCs w:val="22"/>
+              </w:rPr>
+            </w:pPr>
+          </w:p>
+        </w:tc>
+        <w:tc>
+          <w:tcPr>
+            <w:tcW w:w="2782" w:type="dxa"/>
+          </w:tcPr>
+          <w:p>
+            <w:pPr>
+              <w:ind w:firstLine="0"/>
+              <w:rPr>
+                <w:sz w:val="22"/>
+                <w:szCs w:val="22"/>
+              </w:rPr>
+            </w:pPr>
+            <w:r>
+              <w:rPr>
+                <w:sz w:val="22"/>
+                <w:szCs w:val="22"/>
+              </w:rPr>
+              <w:t>Session 1 COMMIT</w:t>
+            </w:r>
+          </w:p>
+        </w:tc>
+      </w:tr>
+      <w:tr>
+        <w:trPr>
+          <w:trHeight w:val="1728"/>
+          <w:jc w:val="center"/>
+        </w:trPr>
+        <w:tc>
+          <w:tcPr>
+            <w:tcW w:w="4430" w:type="dxa"/>
+          </w:tcPr>
+          <w:p>
+            <w:pPr>
+              <w:ind w:firstLine="0"/>
+              <w:rPr>
+                <w:sz w:val="22"/>
+                <w:szCs w:val="22"/>
+              </w:rPr>
+            </w:pPr>
+          </w:p>
+        </w:tc>
+        <w:tc>
+          <w:tcPr>
+            <w:tcW w:w="4483" w:type="dxa"/>
+          </w:tcPr>
+          <w:p>
+            <w:pPr>
+              <w:ind w:firstLine="0"/>
+              <w:rPr>
+                <w:sz w:val="22"/>
+                <w:szCs w:val="22"/>
+              </w:rPr>
+            </w:pPr>
+          </w:p>
+          <w:p>
+            <w:pPr>
+              <w:ind w:firstLine="0"/>
+              <w:rPr>
+                <w:sz w:val="22"/>
+                <w:szCs w:val="22"/>
+              </w:rPr>
+            </w:pPr>
+            <w:r>
+              <w:rPr>
+                <w:sz w:val="22"/>
+                <w:szCs w:val="22"/>
+              </w:rPr>
+              <w:t>PL/SQL procedure successfully completed.</w:t>
+            </w:r>
+          </w:p>
+        </w:tc>
+        <w:tc>
+          <w:tcPr>
+            <w:tcW w:w="2782" w:type="dxa"/>
+          </w:tcPr>
+          <w:p>
+            <w:pPr>
+              <w:ind w:firstLine="0"/>
+              <w:rPr>
+                <w:sz w:val="22"/>
+                <w:szCs w:val="22"/>
+              </w:rPr>
+            </w:pPr>
+            <w:r>
+              <w:rPr>
+                <w:sz w:val="22"/>
+                <w:szCs w:val="22"/>
+              </w:rPr>
+              <w:t>S</w:t>
+            </w:r>
+            <w:r>
+              <w:rPr>
+                <w:sz w:val="22"/>
+                <w:szCs w:val="22"/>
+              </w:rPr>
+              <w:t>ession 2 lúc này nhận được khóa và hiển thị kết quả là đã thực hiện xong thao tác thêm hóa đơn xuất hàng.</w:t>
+            </w:r>
+          </w:p>
+        </w:tc>
+      </w:tr>
+      <w:tr>
+        <w:trPr>
+          <w:trHeight w:val="1728"/>
+          <w:jc w:val="center"/>
+        </w:trPr>
+        <w:tc>
+          <w:tcPr>
+            <w:tcW w:w="4430" w:type="dxa"/>
+          </w:tcPr>
+          <w:p>
+            <w:pPr>
+              <w:ind w:firstLine="0"/>
+              <w:rPr>
+                <w:sz w:val="22"/>
+                <w:szCs w:val="22"/>
+              </w:rPr>
+            </w:pPr>
+          </w:p>
+        </w:tc>
+        <w:tc>
+          <w:tcPr>
+            <w:tcW w:w="4483" w:type="dxa"/>
+          </w:tcPr>
+          <w:p>
+            <w:pPr>
+              <w:ind w:firstLine="0"/>
+              <w:rPr>
+                <w:sz w:val="22"/>
+                <w:szCs w:val="22"/>
+              </w:rPr>
+            </w:pPr>
+            <w:r>
+              <w:rPr>
+                <w:sz w:val="22"/>
+                <w:szCs w:val="22"/>
+              </w:rPr>
+              <w:t>COMMIT;</w:t>
+            </w:r>
+          </w:p>
+          <w:p>
+            <w:pPr>
+              <w:ind w:firstLine="0"/>
+              <w:rPr>
+                <w:sz w:val="22"/>
+                <w:szCs w:val="22"/>
+              </w:rPr>
+            </w:pPr>
+          </w:p>
+          <w:p>
+            <w:pPr>
+              <w:ind w:firstLine="0"/>
+              <w:rPr>
+                <w:sz w:val="22"/>
+                <w:szCs w:val="22"/>
+              </w:rPr>
+            </w:pPr>
+            <w:r>
+              <w:rPr>
+                <w:sz w:val="22"/>
+                <w:szCs w:val="22"/>
+              </w:rPr>
+              <w:t>Commit complete.</w:t>
+            </w:r>
+          </w:p>
+        </w:tc>
+        <w:tc>
+          <w:tcPr>
+            <w:tcW w:w="2782" w:type="dxa"/>
+          </w:tcPr>
+          <w:p>
+            <w:pPr>
+              <w:ind w:firstLine="0"/>
+              <w:rPr>
+                <w:sz w:val="22"/>
+                <w:szCs w:val="22"/>
+              </w:rPr>
+            </w:pPr>
+            <w:r>
+              <w:rPr>
+                <w:sz w:val="22"/>
+                <w:szCs w:val="22"/>
+              </w:rPr>
+              <w:t>Session 2 COMMIT</w:t>
+            </w:r>
+          </w:p>
+        </w:tc>
+      </w:tr>
+      <w:tr>
+        <w:trPr>
+          <w:trHeight w:val="1728"/>
+          <w:jc w:val="center"/>
+        </w:trPr>
+        <w:tc>
+          <w:tcPr>
+            <w:tcW w:w="4430" w:type="dxa"/>
+          </w:tcPr>
+          <w:p>
+            <w:pPr>
+              <w:ind w:firstLine="0"/>
+              <w:rPr>
+                <w:sz w:val="22"/>
+                <w:szCs w:val="22"/>
+              </w:rPr>
+            </w:pPr>
+          </w:p>
+          <w:p>
+            <w:pPr>
+              <w:ind w:firstLine="0"/>
+              <w:rPr>
+                <w:sz w:val="22"/>
+                <w:szCs w:val="22"/>
+              </w:rPr>
+            </w:pPr>
+            <w:r>
+              <w:rPr>
+                <w:sz w:val="22"/>
+                <w:szCs w:val="22"/>
+              </w:rPr>
+              <w:t xml:space="preserve">SELECT PRODUCT_STOCK_ID,PRODUCT_ID, QUANITY </w:t>
+            </w:r>
+          </w:p>
+          <w:p>
+            <w:pPr>
+              <w:ind w:firstLine="0"/>
+              <w:rPr>
+                <w:sz w:val="22"/>
+                <w:szCs w:val="22"/>
+              </w:rPr>
+            </w:pPr>
+            <w:r>
+              <w:rPr>
+                <w:sz w:val="22"/>
+                <w:szCs w:val="22"/>
+              </w:rPr>
+              <w:t xml:space="preserve">FROM PRODUCT_IN_STOCK </w:t>
+            </w:r>
+          </w:p>
+          <w:p>
+            <w:pPr>
+              <w:ind w:firstLine="0"/>
+              <w:rPr>
+                <w:sz w:val="22"/>
+                <w:szCs w:val="22"/>
+              </w:rPr>
+            </w:pPr>
+            <w:r>
+              <w:rPr>
+                <w:sz w:val="22"/>
+                <w:szCs w:val="22"/>
+              </w:rPr>
+              <w:t>WHERE ACTIVE_FLAG = 1;</w:t>
+            </w:r>
+          </w:p>
+          <w:p>
+            <w:pPr>
+              <w:ind w:firstLine="0"/>
+              <w:rPr>
+                <w:sz w:val="22"/>
+                <w:szCs w:val="22"/>
+              </w:rPr>
+            </w:pPr>
+          </w:p>
+          <w:p>
+            <w:pPr>
+              <w:ind w:firstLine="0"/>
+              <w:rPr>
+                <w:sz w:val="22"/>
+                <w:szCs w:val="22"/>
+              </w:rPr>
+            </w:pPr>
+            <w:r>
+              <w:rPr>
+                <w:sz w:val="22"/>
+                <w:szCs w:val="22"/>
+              </w:rPr>
+              <w:t>PRODUCT_STOCK_ID PRODUCT_ID    QUANITY</w:t>
+            </w:r>
+          </w:p>
+          <w:p>
+            <w:pPr>
+              <w:ind w:firstLine="0"/>
+              <w:rPr>
+                <w:sz w:val="22"/>
+                <w:szCs w:val="22"/>
+              </w:rPr>
+            </w:pPr>
+            <w:r>
+              <w:rPr>
+                <w:sz w:val="22"/>
+                <w:szCs w:val="22"/>
+              </w:rPr>
+              <w:t>---------------- ---------- ----------</w:t>
+            </w:r>
+          </w:p>
+          <w:p>
+            <w:pPr>
+              <w:ind w:firstLine="0"/>
+              <w:rPr>
+                <w:sz w:val="22"/>
+                <w:szCs w:val="22"/>
+              </w:rPr>
+            </w:pPr>
+            <w:r>
+              <w:rPr>
+                <w:sz w:val="22"/>
+                <w:szCs w:val="22"/>
+              </w:rPr>
+              <w:t xml:space="preserve">              61         21         85</w:t>
+            </w:r>
+          </w:p>
+          <w:p>
+            <w:pPr>
+              <w:ind w:firstLine="0"/>
+              <w:rPr>
+                <w:sz w:val="22"/>
+                <w:szCs w:val="22"/>
+              </w:rPr>
+            </w:pPr>
+            <w:r>
+              <w:rPr>
+                <w:sz w:val="22"/>
+                <w:szCs w:val="22"/>
+              </w:rPr>
+              <w:t xml:space="preserve">              81         22          5</w:t>
+            </w:r>
+          </w:p>
+        </w:tc>
+        <w:tc>
+          <w:tcPr>
+            <w:tcW w:w="4483" w:type="dxa"/>
+          </w:tcPr>
+          <w:p>
+            <w:pPr>
+              <w:ind w:firstLine="0"/>
+              <w:rPr>
+                <w:sz w:val="22"/>
+                <w:szCs w:val="22"/>
+              </w:rPr>
+            </w:pPr>
+          </w:p>
+        </w:tc>
+        <w:tc>
+          <w:tcPr>
+            <w:tcW w:w="2782" w:type="dxa"/>
+          </w:tcPr>
+          <w:p>
+            <w:pPr>
+              <w:ind w:firstLine="0"/>
+              <w:rPr>
+                <w:sz w:val="22"/>
+                <w:szCs w:val="22"/>
+              </w:rPr>
+            </w:pPr>
+            <w:r>
+              <w:rPr>
+                <w:sz w:val="22"/>
+                <w:szCs w:val="22"/>
+              </w:rPr>
+              <w:t>Lúc này Session 1 lấy lại danh sách hàng tồn kho và nhận ra số lượng tồn kho của sản phẩm với product_id = 21 đã thay đổi. Số lượng lúc này đã thay đổi thành 85(giá trị trước đó là 90)</w:t>
+            </w:r>
+            <w:r>
+              <w:rPr>
+                <w:sz w:val="22"/>
+                <w:szCs w:val="22"/>
+              </w:rPr>
+              <w:t>.</w:t>
+            </w:r>
+          </w:p>
+        </w:tc>
+      </w:tr>
+    </w:tbl>
+    <w:p>
+      <w:r>
+        <w:br w:type="page"/>
+      </w:r>
+    </w:p>
+    <w:p/>
+    <w:p>
+      <w:pPr>
+        <w:rPr>
+          <w:rFonts w:eastAsiaTheme="majorEastAsia" w:cstheme="majorBidi"/>
+          <w:b/>
+        </w:rPr>
+      </w:pPr>
+      <w:bookmarkStart w:id="43" w:name="_Toc43799301"/>
+      <w:r>
+        <w:br w:type="page"/>
+      </w:r>
+    </w:p>
+    <w:p>
       <w:pPr>
         <w:pStyle w:val="Heading3"/>
       </w:pPr>
-      <w:bookmarkStart w:id="43" w:name="_Toc43799301"/>
-      <w:r>
+      <w:r>
+        <w:lastRenderedPageBreak/>
         <w:t>5.4.3 Phantom read</w:t>
       </w:r>
       <w:bookmarkEnd w:id="43"/>
     </w:p>
+    <w:p>
+      <w:r>
+        <w:t>Khái niệm</w:t>
+      </w:r>
+      <w:r>
+        <w:t xml:space="preserve">: </w:t>
+      </w:r>
+      <w:r>
+        <w:t xml:space="preserve">Một transaction chạy một truy vấn để lấy danh sách các hàng </w:t>
+      </w:r>
+      <w:r>
+        <w:t>với điều kiện</w:t>
+      </w:r>
+      <w:r>
+        <w:t xml:space="preserve"> (Where) và thấy rằng một transaction khác đã thêm một hàng thỏa với điều kiện như trên.</w:t>
+      </w:r>
+    </w:p>
+    <w:p>
+      <w:r>
+        <w:t xml:space="preserve">a. Mô tả tình huống: Trong khi nhân viên thứ nhất đang xem có bao nhiêu đơn nhập hàng hôm nay thì nhân viên thứ 2 thêm một đơn nhập hàng và cập nhập vào hệ thống, lúc này nhân viên thứ nhất lập tổng hóa đơn nhập hàng trong ngày thị </w:t>
+      </w:r>
+      <w:r>
+        <w:t>thấy dữ liệu đã bị thay đổi</w:t>
+      </w:r>
+      <w:r>
+        <w:t>.</w:t>
+      </w:r>
+    </w:p>
+    <w:p>
+      <w:r>
+        <w:t>Store procedure</w:t>
+      </w:r>
+      <w:r>
+        <w:t xml:space="preserve"> được sử dụng</w:t>
+      </w:r>
+      <w:r>
+        <w:t xml:space="preserve">: </w:t>
+      </w:r>
+      <w:r>
+        <w:t>add_goods_receipt_invoice</w:t>
+      </w:r>
+      <w:r>
+        <w:t xml:space="preserve">(), </w:t>
+      </w:r>
+      <w:r>
+        <w:t>get_amount</w:t>
+      </w:r>
+      <w:r>
+        <w:t>()</w:t>
+      </w:r>
+    </w:p>
+    <w:tbl>
+      <w:tblPr>
+        <w:tblStyle w:val="TableGrid"/>
+        <w:tblW w:w="11695" w:type="dxa"/>
+        <w:jc w:val="center"/>
+        <w:tblLook w:val="04A0" w:firstRow="1" w:lastRow="0" w:firstColumn="1" w:lastColumn="0" w:noHBand="0" w:noVBand="1"/>
+      </w:tblPr>
+      <w:tblGrid>
+        <w:gridCol w:w="4838"/>
+        <w:gridCol w:w="4877"/>
+        <w:gridCol w:w="1980"/>
+      </w:tblGrid>
+      <w:tr>
+        <w:trPr>
+          <w:trHeight w:val="620"/>
+          <w:jc w:val="center"/>
+        </w:trPr>
+        <w:tc>
+          <w:tcPr>
+            <w:tcW w:w="4838" w:type="dxa"/>
+          </w:tcPr>
+          <w:p>
+            <w:pPr>
+              <w:ind w:firstLine="0"/>
+              <w:rPr>
+                <w:sz w:val="22"/>
+                <w:szCs w:val="22"/>
+              </w:rPr>
+            </w:pPr>
+            <w:r>
+              <w:rPr>
+                <w:sz w:val="22"/>
+                <w:szCs w:val="22"/>
+              </w:rPr>
+              <w:t>Session 1</w:t>
+            </w:r>
+          </w:p>
+        </w:tc>
+        <w:tc>
+          <w:tcPr>
+            <w:tcW w:w="4877" w:type="dxa"/>
+          </w:tcPr>
+          <w:p>
+            <w:pPr>
+              <w:ind w:firstLine="0"/>
+              <w:rPr>
+                <w:sz w:val="22"/>
+                <w:szCs w:val="22"/>
+              </w:rPr>
+            </w:pPr>
+            <w:r>
+              <w:rPr>
+                <w:sz w:val="22"/>
+                <w:szCs w:val="22"/>
+              </w:rPr>
+              <w:t>Session 2</w:t>
+            </w:r>
+          </w:p>
+        </w:tc>
+        <w:tc>
+          <w:tcPr>
+            <w:tcW w:w="1980" w:type="dxa"/>
+          </w:tcPr>
+          <w:p>
+            <w:pPr>
+              <w:ind w:firstLine="0"/>
+              <w:rPr>
+                <w:sz w:val="22"/>
+                <w:szCs w:val="22"/>
+              </w:rPr>
+            </w:pPr>
+            <w:r>
+              <w:rPr>
+                <w:sz w:val="22"/>
+                <w:szCs w:val="22"/>
+              </w:rPr>
+              <w:t>Explanation</w:t>
+            </w:r>
+          </w:p>
+        </w:tc>
+      </w:tr>
+      <w:tr>
+        <w:trPr>
+          <w:trHeight w:val="1728"/>
+          <w:jc w:val="center"/>
+        </w:trPr>
+        <w:tc>
+          <w:tcPr>
+            <w:tcW w:w="4838" w:type="dxa"/>
+          </w:tcPr>
+          <w:p>
+            <w:pPr>
+              <w:ind w:firstLine="0"/>
+              <w:rPr>
+                <w:sz w:val="22"/>
+                <w:szCs w:val="22"/>
+              </w:rPr>
+            </w:pPr>
+            <w:r>
+              <w:rPr>
+                <w:sz w:val="22"/>
+                <w:szCs w:val="22"/>
+              </w:rPr>
+              <w:t>SET TRANSACTION</w:t>
+            </w:r>
+          </w:p>
+          <w:p>
+            <w:pPr>
+              <w:ind w:firstLine="0"/>
+              <w:rPr>
+                <w:sz w:val="22"/>
+                <w:szCs w:val="22"/>
+              </w:rPr>
+            </w:pPr>
+            <w:r>
+              <w:rPr>
+                <w:sz w:val="22"/>
+                <w:szCs w:val="22"/>
+              </w:rPr>
+              <w:t>ISOLATION LEVEL</w:t>
+            </w:r>
+          </w:p>
+          <w:p>
+            <w:pPr>
+              <w:ind w:firstLine="0"/>
+              <w:rPr>
+                <w:sz w:val="22"/>
+                <w:szCs w:val="22"/>
+              </w:rPr>
+            </w:pPr>
+            <w:r>
+              <w:rPr>
+                <w:sz w:val="22"/>
+                <w:szCs w:val="22"/>
+              </w:rPr>
+              <w:t>READ COMMITTED;</w:t>
+            </w:r>
+          </w:p>
+          <w:p>
+            <w:pPr>
+              <w:ind w:firstLine="0"/>
+              <w:rPr>
+                <w:sz w:val="22"/>
+                <w:szCs w:val="22"/>
+              </w:rPr>
+            </w:pPr>
+          </w:p>
+          <w:p>
+            <w:pPr>
+              <w:ind w:firstLine="0"/>
+              <w:rPr>
+                <w:sz w:val="22"/>
+                <w:szCs w:val="22"/>
+              </w:rPr>
+            </w:pPr>
+            <w:r>
+              <w:rPr>
+                <w:sz w:val="22"/>
+                <w:szCs w:val="22"/>
+              </w:rPr>
+              <w:t>Transaction ISOLATION succeeded.</w:t>
+            </w:r>
+          </w:p>
+        </w:tc>
+        <w:tc>
+          <w:tcPr>
+            <w:tcW w:w="4877" w:type="dxa"/>
+          </w:tcPr>
+          <w:p>
+            <w:pPr>
+              <w:ind w:firstLine="0"/>
+              <w:rPr>
+                <w:sz w:val="22"/>
+                <w:szCs w:val="22"/>
+              </w:rPr>
+            </w:pPr>
+            <w:r>
+              <w:rPr>
+                <w:sz w:val="22"/>
+                <w:szCs w:val="22"/>
+              </w:rPr>
+              <w:t>No action</w:t>
+            </w:r>
+          </w:p>
+        </w:tc>
+        <w:tc>
+          <w:tcPr>
+            <w:tcW w:w="1980" w:type="dxa"/>
+          </w:tcPr>
+          <w:p>
+            <w:pPr>
+              <w:ind w:firstLine="0"/>
+              <w:jc w:val="left"/>
+              <w:rPr>
+                <w:sz w:val="22"/>
+                <w:szCs w:val="22"/>
+              </w:rPr>
+            </w:pPr>
+            <w:r>
+              <w:rPr>
+                <w:sz w:val="22"/>
+                <w:szCs w:val="22"/>
+              </w:rPr>
+              <w:t xml:space="preserve">Session 1 thiết lập mức cô lập là </w:t>
+            </w:r>
+            <w:r>
+              <w:rPr>
+                <w:sz w:val="22"/>
+                <w:szCs w:val="22"/>
+              </w:rPr>
+              <w:t>READ COMMITTED</w:t>
+            </w:r>
+            <w:r>
+              <w:rPr>
+                <w:sz w:val="22"/>
+                <w:szCs w:val="22"/>
+              </w:rPr>
+              <w:t>.</w:t>
+            </w:r>
+          </w:p>
+        </w:tc>
+      </w:tr>
+      <w:tr>
+        <w:trPr>
+          <w:trHeight w:val="1728"/>
+          <w:jc w:val="center"/>
+        </w:trPr>
+        <w:tc>
+          <w:tcPr>
+            <w:tcW w:w="4838" w:type="dxa"/>
+          </w:tcPr>
+          <w:p>
+            <w:pPr>
+              <w:ind w:firstLine="0"/>
+              <w:rPr>
+                <w:sz w:val="22"/>
+                <w:szCs w:val="22"/>
+              </w:rPr>
+            </w:pPr>
+            <w:r>
+              <w:rPr>
+                <w:sz w:val="22"/>
+                <w:szCs w:val="22"/>
+              </w:rPr>
+              <w:t>SELECT INVOICE_ID, USER_ID, PRICE</w:t>
+            </w:r>
+          </w:p>
+          <w:p>
+            <w:pPr>
+              <w:ind w:firstLine="0"/>
+              <w:rPr>
+                <w:sz w:val="22"/>
+                <w:szCs w:val="22"/>
+              </w:rPr>
+            </w:pPr>
+            <w:r>
+              <w:rPr>
+                <w:sz w:val="22"/>
+                <w:szCs w:val="22"/>
+              </w:rPr>
+              <w:t>FROM INVOICE</w:t>
+            </w:r>
+          </w:p>
+          <w:p>
+            <w:pPr>
+              <w:ind w:firstLine="0"/>
+              <w:rPr>
+                <w:sz w:val="22"/>
+                <w:szCs w:val="22"/>
+              </w:rPr>
+            </w:pPr>
+            <w:r>
+              <w:rPr>
+                <w:sz w:val="22"/>
+                <w:szCs w:val="22"/>
+              </w:rPr>
+              <w:t>WHERE TYPE = 1 AND ACTIVE_FLAG = 1</w:t>
+            </w:r>
+          </w:p>
+          <w:p>
+            <w:pPr>
+              <w:ind w:firstLine="0"/>
+              <w:rPr>
+                <w:sz w:val="22"/>
+                <w:szCs w:val="22"/>
+              </w:rPr>
+            </w:pPr>
+            <w:r>
+              <w:rPr>
+                <w:sz w:val="22"/>
+                <w:szCs w:val="22"/>
+              </w:rPr>
+              <w:t>AND TRUNC(UPDATE_DATE) = '25-JUN-20';</w:t>
+            </w:r>
+          </w:p>
+          <w:p>
+            <w:pPr>
+              <w:ind w:firstLine="0"/>
+              <w:rPr>
+                <w:sz w:val="22"/>
+                <w:szCs w:val="22"/>
+              </w:rPr>
+            </w:pPr>
+          </w:p>
+          <w:p>
+            <w:pPr>
+              <w:ind w:firstLine="0"/>
+              <w:rPr>
+                <w:sz w:val="22"/>
+                <w:szCs w:val="22"/>
+              </w:rPr>
+            </w:pPr>
+            <w:r>
+              <w:rPr>
+                <w:sz w:val="22"/>
+                <w:szCs w:val="22"/>
+              </w:rPr>
+              <w:t>INVOICE_ID    USER_ID      PRICE</w:t>
+            </w:r>
+          </w:p>
+          <w:p>
+            <w:pPr>
+              <w:ind w:firstLine="0"/>
+              <w:rPr>
+                <w:sz w:val="22"/>
+                <w:szCs w:val="22"/>
+              </w:rPr>
+            </w:pPr>
+            <w:r>
+              <w:rPr>
+                <w:sz w:val="22"/>
+                <w:szCs w:val="22"/>
+              </w:rPr>
+              <w:t>---------- ---------- ----------</w:t>
+            </w:r>
+          </w:p>
+          <w:p>
+            <w:pPr>
+              <w:ind w:firstLine="0"/>
+              <w:rPr>
+                <w:sz w:val="22"/>
+                <w:szCs w:val="22"/>
+              </w:rPr>
+            </w:pPr>
+            <w:r>
+              <w:rPr>
+                <w:sz w:val="22"/>
+                <w:szCs w:val="22"/>
+              </w:rPr>
+              <w:t xml:space="preserve">        34          1    1350000</w:t>
+            </w:r>
+          </w:p>
+          <w:p>
+            <w:pPr>
+              <w:ind w:firstLine="0"/>
+              <w:rPr>
+                <w:sz w:val="22"/>
+                <w:szCs w:val="22"/>
+              </w:rPr>
+            </w:pPr>
+            <w:r>
+              <w:rPr>
+                <w:sz w:val="22"/>
+                <w:szCs w:val="22"/>
+              </w:rPr>
+              <w:t xml:space="preserve">        38          1    1350000</w:t>
+            </w:r>
+          </w:p>
+          <w:p>
+            <w:pPr>
+              <w:ind w:firstLine="0"/>
+              <w:rPr>
+                <w:sz w:val="22"/>
+                <w:szCs w:val="22"/>
+              </w:rPr>
+            </w:pPr>
+            <w:r>
+              <w:rPr>
+                <w:sz w:val="22"/>
+                <w:szCs w:val="22"/>
+              </w:rPr>
+              <w:t xml:space="preserve">        33          1    1350000</w:t>
+            </w:r>
+          </w:p>
+        </w:tc>
+        <w:tc>
+          <w:tcPr>
+            <w:tcW w:w="4877" w:type="dxa"/>
+          </w:tcPr>
+          <w:p>
+            <w:pPr>
+              <w:ind w:firstLine="0"/>
+              <w:rPr>
+                <w:sz w:val="22"/>
+                <w:szCs w:val="22"/>
+              </w:rPr>
+            </w:pPr>
+          </w:p>
+        </w:tc>
+        <w:tc>
+          <w:tcPr>
+            <w:tcW w:w="1980" w:type="dxa"/>
+          </w:tcPr>
+          <w:p>
+            <w:pPr>
+              <w:ind w:firstLine="0"/>
+              <w:rPr>
+                <w:sz w:val="22"/>
+                <w:szCs w:val="22"/>
+              </w:rPr>
+            </w:pPr>
+            <w:r>
+              <w:rPr>
+                <w:sz w:val="22"/>
+                <w:szCs w:val="22"/>
+              </w:rPr>
+              <w:t>Session 1 thực hiện truy vấn lấy tất cả hóa đơn nhập hàng trong ngày 2</w:t>
+            </w:r>
+            <w:r>
+              <w:rPr>
+                <w:sz w:val="22"/>
+                <w:szCs w:val="22"/>
+              </w:rPr>
+              <w:t>6</w:t>
+            </w:r>
+            <w:r>
+              <w:rPr>
+                <w:sz w:val="22"/>
+                <w:szCs w:val="22"/>
+              </w:rPr>
+              <w:t>-Jun-20</w:t>
+            </w:r>
+          </w:p>
+        </w:tc>
+      </w:tr>
+      <w:tr>
+        <w:trPr>
+          <w:trHeight w:val="1728"/>
+          <w:jc w:val="center"/>
+        </w:trPr>
+        <w:tc>
+          <w:tcPr>
+            <w:tcW w:w="4838" w:type="dxa"/>
+          </w:tcPr>
+          <w:p>
+            <w:pPr>
+              <w:ind w:firstLine="0"/>
+              <w:rPr>
+                <w:sz w:val="22"/>
+                <w:szCs w:val="22"/>
+              </w:rPr>
+            </w:pPr>
+            <w:r>
+              <w:rPr>
+                <w:sz w:val="22"/>
+                <w:szCs w:val="22"/>
+              </w:rPr>
+              <w:t>No action</w:t>
+            </w:r>
+          </w:p>
+        </w:tc>
+        <w:tc>
+          <w:tcPr>
+            <w:tcW w:w="4877" w:type="dxa"/>
+          </w:tcPr>
+          <w:p>
+            <w:pPr>
+              <w:ind w:firstLine="0"/>
+              <w:rPr>
+                <w:sz w:val="22"/>
+                <w:szCs w:val="22"/>
+              </w:rPr>
+            </w:pPr>
+            <w:r>
+              <w:rPr>
+                <w:sz w:val="22"/>
+                <w:szCs w:val="22"/>
+              </w:rPr>
+              <w:t xml:space="preserve">DECLARE </w:t>
+            </w:r>
+          </w:p>
+          <w:p>
+            <w:pPr>
+              <w:ind w:firstLine="0"/>
+              <w:rPr>
+                <w:sz w:val="22"/>
+                <w:szCs w:val="22"/>
+              </w:rPr>
+            </w:pPr>
+            <w:r>
+              <w:rPr>
+                <w:sz w:val="22"/>
+                <w:szCs w:val="22"/>
+              </w:rPr>
+              <w:t xml:space="preserve">  v_l_info_gr list_info_goods_receipt := list_info_goods_receipt(</w:t>
+            </w:r>
+          </w:p>
+          <w:p>
+            <w:pPr>
+              <w:ind w:firstLine="0"/>
+              <w:rPr>
+                <w:sz w:val="22"/>
+                <w:szCs w:val="22"/>
+              </w:rPr>
+            </w:pPr>
+            <w:r>
+              <w:rPr>
+                <w:sz w:val="22"/>
+                <w:szCs w:val="22"/>
+              </w:rPr>
+              <w:t xml:space="preserve">    info_goods_receipt( 24, 5),</w:t>
+            </w:r>
+          </w:p>
+          <w:p>
+            <w:pPr>
+              <w:ind w:firstLine="0"/>
+              <w:rPr>
+                <w:sz w:val="22"/>
+                <w:szCs w:val="22"/>
+              </w:rPr>
+            </w:pPr>
+            <w:r>
+              <w:rPr>
+                <w:sz w:val="22"/>
+                <w:szCs w:val="22"/>
+              </w:rPr>
+              <w:t xml:space="preserve">    info_goods_receipt( 26, 3 )</w:t>
+            </w:r>
+          </w:p>
+          <w:p>
+            <w:pPr>
+              <w:ind w:firstLine="0"/>
+              <w:rPr>
+                <w:sz w:val="22"/>
+                <w:szCs w:val="22"/>
+              </w:rPr>
+            </w:pPr>
+            <w:r>
+              <w:rPr>
+                <w:sz w:val="22"/>
+                <w:szCs w:val="22"/>
+              </w:rPr>
+              <w:t xml:space="preserve">  );</w:t>
+            </w:r>
+          </w:p>
+          <w:p>
+            <w:pPr>
+              <w:ind w:firstLine="0"/>
+              <w:rPr>
+                <w:sz w:val="22"/>
+                <w:szCs w:val="22"/>
+              </w:rPr>
+            </w:pPr>
+            <w:r>
+              <w:rPr>
+                <w:sz w:val="22"/>
+                <w:szCs w:val="22"/>
+              </w:rPr>
+              <w:t xml:space="preserve">  v_type NUMBER; </w:t>
+            </w:r>
+          </w:p>
+          <w:p>
+            <w:pPr>
+              <w:ind w:firstLine="0"/>
+              <w:rPr>
+                <w:sz w:val="22"/>
+                <w:szCs w:val="22"/>
+              </w:rPr>
+            </w:pPr>
+            <w:r>
+              <w:rPr>
+                <w:sz w:val="22"/>
+                <w:szCs w:val="22"/>
+              </w:rPr>
+              <w:t xml:space="preserve">  v_user_id NUMBER; </w:t>
+            </w:r>
+          </w:p>
+          <w:p>
+            <w:pPr>
+              <w:ind w:firstLine="0"/>
+              <w:rPr>
+                <w:sz w:val="22"/>
+                <w:szCs w:val="22"/>
+              </w:rPr>
+            </w:pPr>
+            <w:r>
+              <w:rPr>
+                <w:sz w:val="22"/>
+                <w:szCs w:val="22"/>
+              </w:rPr>
+              <w:t xml:space="preserve">  v_code VARCHAR2(30);</w:t>
+            </w:r>
+          </w:p>
+          <w:p>
+            <w:pPr>
+              <w:ind w:firstLine="0"/>
+              <w:rPr>
+                <w:sz w:val="22"/>
+                <w:szCs w:val="22"/>
+              </w:rPr>
+            </w:pPr>
+            <w:r>
+              <w:rPr>
+                <w:sz w:val="22"/>
+                <w:szCs w:val="22"/>
+              </w:rPr>
+              <w:t xml:space="preserve">  v_invoice_seq NUMBER(5, 0);</w:t>
+            </w:r>
+          </w:p>
+          <w:p>
+            <w:pPr>
+              <w:ind w:firstLine="0"/>
+              <w:rPr>
+                <w:sz w:val="22"/>
+                <w:szCs w:val="22"/>
+              </w:rPr>
+            </w:pPr>
+            <w:r>
+              <w:rPr>
+                <w:sz w:val="22"/>
+                <w:szCs w:val="22"/>
+              </w:rPr>
+              <w:t>BEGIN</w:t>
+            </w:r>
+          </w:p>
+          <w:p>
+            <w:pPr>
+              <w:ind w:firstLine="0"/>
+              <w:rPr>
+                <w:sz w:val="22"/>
+                <w:szCs w:val="22"/>
+              </w:rPr>
+            </w:pPr>
+            <w:r>
+              <w:rPr>
+                <w:sz w:val="22"/>
+                <w:szCs w:val="22"/>
+              </w:rPr>
+              <w:t xml:space="preserve">  v_type := 1;</w:t>
+            </w:r>
+          </w:p>
+          <w:p>
+            <w:pPr>
+              <w:ind w:firstLine="0"/>
+              <w:rPr>
+                <w:sz w:val="22"/>
+                <w:szCs w:val="22"/>
+              </w:rPr>
+            </w:pPr>
+            <w:r>
+              <w:rPr>
+                <w:sz w:val="22"/>
+                <w:szCs w:val="22"/>
+              </w:rPr>
+              <w:t xml:space="preserve">  v_user_id := 1;</w:t>
+            </w:r>
+          </w:p>
+          <w:p>
+            <w:pPr>
+              <w:ind w:firstLine="0"/>
+              <w:rPr>
+                <w:sz w:val="22"/>
+                <w:szCs w:val="22"/>
+              </w:rPr>
+            </w:pPr>
+            <w:r>
+              <w:rPr>
+                <w:sz w:val="22"/>
+                <w:szCs w:val="22"/>
+              </w:rPr>
+              <w:lastRenderedPageBreak/>
+              <w:t xml:space="preserve">  v_code := 'HD016';</w:t>
+            </w:r>
+          </w:p>
+          <w:p>
+            <w:pPr>
+              <w:ind w:firstLine="0"/>
+              <w:rPr>
+                <w:sz w:val="22"/>
+                <w:szCs w:val="22"/>
+              </w:rPr>
+            </w:pPr>
+            <w:r>
+              <w:rPr>
+                <w:sz w:val="22"/>
+                <w:szCs w:val="22"/>
+              </w:rPr>
+              <w:t xml:space="preserve">   --GET INVOICE_SEQ NEXT VALUE</w:t>
+            </w:r>
+          </w:p>
+          <w:p>
+            <w:pPr>
+              <w:ind w:firstLine="0"/>
+              <w:rPr>
+                <w:sz w:val="22"/>
+                <w:szCs w:val="22"/>
+              </w:rPr>
+            </w:pPr>
+            <w:r>
+              <w:rPr>
+                <w:sz w:val="22"/>
+                <w:szCs w:val="22"/>
+              </w:rPr>
+              <w:t xml:space="preserve">  SELECT INVOICE_SEQ.NEXTVAL INTO v_invoice_seq FROM DUAL;</w:t>
+            </w:r>
+          </w:p>
+          <w:p>
+            <w:pPr>
+              <w:ind w:firstLine="0"/>
+              <w:rPr>
+                <w:sz w:val="22"/>
+                <w:szCs w:val="22"/>
+              </w:rPr>
+            </w:pPr>
+            <w:r>
+              <w:rPr>
+                <w:sz w:val="22"/>
+                <w:szCs w:val="22"/>
+              </w:rPr>
+              <w:t xml:space="preserve">  </w:t>
+            </w:r>
+          </w:p>
+          <w:p>
+            <w:pPr>
+              <w:ind w:firstLine="0"/>
+              <w:rPr>
+                <w:sz w:val="22"/>
+                <w:szCs w:val="22"/>
+              </w:rPr>
+            </w:pPr>
+            <w:r>
+              <w:rPr>
+                <w:sz w:val="22"/>
+                <w:szCs w:val="22"/>
+              </w:rPr>
+              <w:t xml:space="preserve">  add_goods_receipt_invoice(v_l_info_gr, v_invoice_seq, v_type, v_user_id, v_code);</w:t>
+            </w:r>
+          </w:p>
+          <w:p>
+            <w:pPr>
+              <w:ind w:firstLine="0"/>
+              <w:rPr>
+                <w:sz w:val="22"/>
+                <w:szCs w:val="22"/>
+              </w:rPr>
+            </w:pPr>
+            <w:r>
+              <w:rPr>
+                <w:sz w:val="22"/>
+                <w:szCs w:val="22"/>
+              </w:rPr>
+              <w:t>END;</w:t>
+            </w:r>
+          </w:p>
+          <w:p>
+            <w:pPr>
+              <w:ind w:firstLine="0"/>
+              <w:rPr>
+                <w:sz w:val="22"/>
+                <w:szCs w:val="22"/>
+              </w:rPr>
+            </w:pPr>
+          </w:p>
+          <w:p>
+            <w:pPr>
+              <w:ind w:firstLine="0"/>
+              <w:rPr>
+                <w:sz w:val="22"/>
+                <w:szCs w:val="22"/>
+              </w:rPr>
+            </w:pPr>
+            <w:r>
+              <w:rPr>
+                <w:sz w:val="22"/>
+                <w:szCs w:val="22"/>
+              </w:rPr>
+              <w:t>PL/SQL procedure successfully completed.</w:t>
+            </w:r>
+          </w:p>
+        </w:tc>
+        <w:tc>
+          <w:tcPr>
+            <w:tcW w:w="1980" w:type="dxa"/>
+          </w:tcPr>
+          <w:p>
+            <w:pPr>
+              <w:ind w:firstLine="0"/>
+              <w:rPr>
+                <w:sz w:val="22"/>
+                <w:szCs w:val="22"/>
+              </w:rPr>
+            </w:pPr>
+            <w:r>
+              <w:rPr>
+                <w:sz w:val="22"/>
+                <w:szCs w:val="22"/>
+              </w:rPr>
+              <w:lastRenderedPageBreak/>
+              <w:t>Session 2 Thêm mới một hóa đơn nhập hàng cũng vào ngày 2</w:t>
+            </w:r>
+            <w:r>
+              <w:rPr>
+                <w:sz w:val="22"/>
+                <w:szCs w:val="22"/>
+              </w:rPr>
+              <w:t>6</w:t>
+            </w:r>
+            <w:r>
+              <w:rPr>
+                <w:sz w:val="22"/>
+                <w:szCs w:val="22"/>
+              </w:rPr>
+              <w:t>-Jun-20 sử dụng add_goods_receipt</w:t>
+            </w:r>
+          </w:p>
+          <w:p>
+            <w:pPr>
+              <w:ind w:firstLine="0"/>
+              <w:rPr>
+                <w:sz w:val="22"/>
+                <w:szCs w:val="22"/>
+              </w:rPr>
+            </w:pPr>
+            <w:r>
+              <w:rPr>
+                <w:sz w:val="22"/>
+                <w:szCs w:val="22"/>
+              </w:rPr>
+              <w:t>_invoice()</w:t>
+            </w:r>
+          </w:p>
+        </w:tc>
+      </w:tr>
+      <w:tr>
+        <w:trPr>
+          <w:trHeight w:val="1728"/>
+          <w:jc w:val="center"/>
+        </w:trPr>
+        <w:tc>
+          <w:tcPr>
+            <w:tcW w:w="4838" w:type="dxa"/>
+          </w:tcPr>
+          <w:p>
+            <w:pPr>
+              <w:ind w:firstLine="0"/>
+              <w:rPr>
+                <w:sz w:val="22"/>
+                <w:szCs w:val="22"/>
+              </w:rPr>
+            </w:pPr>
+            <w:r>
+              <w:rPr>
+                <w:sz w:val="22"/>
+                <w:szCs w:val="22"/>
+              </w:rPr>
+              <w:t>No action</w:t>
+            </w:r>
+          </w:p>
+        </w:tc>
+        <w:tc>
+          <w:tcPr>
+            <w:tcW w:w="4877" w:type="dxa"/>
+          </w:tcPr>
+          <w:p>
+            <w:pPr>
+              <w:ind w:firstLine="0"/>
+              <w:rPr>
+                <w:sz w:val="22"/>
+                <w:szCs w:val="22"/>
+              </w:rPr>
+            </w:pPr>
+            <w:r>
+              <w:rPr>
+                <w:sz w:val="22"/>
+                <w:szCs w:val="22"/>
+              </w:rPr>
+              <w:t>COMMIT;</w:t>
+            </w:r>
+          </w:p>
+          <w:p>
+            <w:pPr>
+              <w:ind w:firstLine="0"/>
+              <w:rPr>
+                <w:sz w:val="22"/>
+                <w:szCs w:val="22"/>
+              </w:rPr>
+            </w:pPr>
+          </w:p>
+          <w:p>
+            <w:pPr>
+              <w:ind w:firstLine="0"/>
+              <w:rPr>
+                <w:sz w:val="22"/>
+                <w:szCs w:val="22"/>
+              </w:rPr>
+            </w:pPr>
+            <w:r>
+              <w:rPr>
+                <w:sz w:val="22"/>
+                <w:szCs w:val="22"/>
+              </w:rPr>
+              <w:t>Commit complete.</w:t>
+            </w:r>
+          </w:p>
+        </w:tc>
+        <w:tc>
+          <w:tcPr>
+            <w:tcW w:w="1980" w:type="dxa"/>
+          </w:tcPr>
+          <w:p>
+            <w:pPr>
+              <w:ind w:firstLine="0"/>
+              <w:rPr>
+                <w:sz w:val="22"/>
+                <w:szCs w:val="22"/>
+              </w:rPr>
+            </w:pPr>
+            <w:r>
+              <w:rPr>
+                <w:sz w:val="22"/>
+                <w:szCs w:val="22"/>
+              </w:rPr>
+              <w:t xml:space="preserve">Transaction 2 </w:t>
+            </w:r>
+            <w:r>
+              <w:rPr>
+                <w:sz w:val="22"/>
+                <w:szCs w:val="22"/>
+              </w:rPr>
+              <w:t>COMMIT</w:t>
+            </w:r>
+          </w:p>
+        </w:tc>
+      </w:tr>
+      <w:tr>
+        <w:trPr>
+          <w:trHeight w:val="1728"/>
+          <w:jc w:val="center"/>
+        </w:trPr>
+        <w:tc>
+          <w:tcPr>
+            <w:tcW w:w="4838" w:type="dxa"/>
+          </w:tcPr>
+          <w:p>
+            <w:pPr>
+              <w:ind w:firstLine="0"/>
+              <w:rPr>
+                <w:sz w:val="22"/>
+                <w:szCs w:val="22"/>
+              </w:rPr>
+            </w:pPr>
+            <w:r>
+              <w:rPr>
+                <w:sz w:val="22"/>
+                <w:szCs w:val="22"/>
+              </w:rPr>
+              <w:t>SELECT INVOICE_ID, USER_ID, PRICE</w:t>
+            </w:r>
+          </w:p>
+          <w:p>
+            <w:pPr>
+              <w:ind w:firstLine="0"/>
+              <w:rPr>
+                <w:sz w:val="22"/>
+                <w:szCs w:val="22"/>
+              </w:rPr>
+            </w:pPr>
+            <w:r>
+              <w:rPr>
+                <w:sz w:val="22"/>
+                <w:szCs w:val="22"/>
+              </w:rPr>
+              <w:t>FROM INVOICE</w:t>
+            </w:r>
+          </w:p>
+          <w:p>
+            <w:pPr>
+              <w:ind w:firstLine="0"/>
+              <w:rPr>
+                <w:sz w:val="22"/>
+                <w:szCs w:val="22"/>
+              </w:rPr>
+            </w:pPr>
+            <w:r>
+              <w:rPr>
+                <w:sz w:val="22"/>
+                <w:szCs w:val="22"/>
+              </w:rPr>
+              <w:t>WHERE TYPE = 1 AND ACTIVE_FLAG = 1</w:t>
+            </w:r>
+          </w:p>
+          <w:p>
+            <w:pPr>
+              <w:ind w:firstLine="0"/>
+              <w:rPr>
+                <w:sz w:val="22"/>
+                <w:szCs w:val="22"/>
+              </w:rPr>
+            </w:pPr>
+            <w:r>
+              <w:rPr>
+                <w:sz w:val="22"/>
+                <w:szCs w:val="22"/>
+              </w:rPr>
+              <w:t>AND TRUNC(UPDATE_DATE) = '26-JUN-20';</w:t>
+            </w:r>
+          </w:p>
+          <w:p>
+            <w:pPr>
+              <w:ind w:firstLine="0"/>
+              <w:rPr>
+                <w:sz w:val="22"/>
+                <w:szCs w:val="22"/>
+              </w:rPr>
+            </w:pPr>
+          </w:p>
+          <w:p>
+            <w:pPr>
+              <w:ind w:firstLine="0"/>
+              <w:rPr>
+                <w:sz w:val="22"/>
+                <w:szCs w:val="22"/>
+              </w:rPr>
+            </w:pPr>
+            <w:r>
+              <w:rPr>
+                <w:sz w:val="22"/>
+                <w:szCs w:val="22"/>
+              </w:rPr>
+              <w:t>INVOICE_ID    USER_ID      PRICE</w:t>
+            </w:r>
+          </w:p>
+          <w:p>
+            <w:pPr>
+              <w:ind w:firstLine="0"/>
+              <w:rPr>
+                <w:sz w:val="22"/>
+                <w:szCs w:val="22"/>
+              </w:rPr>
+            </w:pPr>
+            <w:r>
+              <w:rPr>
+                <w:sz w:val="22"/>
+                <w:szCs w:val="22"/>
+              </w:rPr>
+              <w:t>---------- ---------- ----------</w:t>
+            </w:r>
+          </w:p>
+          <w:p>
+            <w:pPr>
+              <w:ind w:firstLine="0"/>
+              <w:rPr>
+                <w:sz w:val="22"/>
+                <w:szCs w:val="22"/>
+              </w:rPr>
+            </w:pPr>
+            <w:r>
+              <w:rPr>
+                <w:sz w:val="22"/>
+                <w:szCs w:val="22"/>
+              </w:rPr>
+              <w:t xml:space="preserve">        42          1    1245000</w:t>
+            </w:r>
+          </w:p>
+          <w:p>
+            <w:pPr>
+              <w:ind w:firstLine="0"/>
+              <w:rPr>
+                <w:sz w:val="22"/>
+                <w:szCs w:val="22"/>
+              </w:rPr>
+            </w:pPr>
+            <w:r>
+              <w:rPr>
+                <w:sz w:val="22"/>
+                <w:szCs w:val="22"/>
+              </w:rPr>
+              <w:t xml:space="preserve">        34          1    1350000</w:t>
+            </w:r>
+          </w:p>
+          <w:p>
+            <w:pPr>
+              <w:ind w:firstLine="0"/>
+              <w:rPr>
+                <w:sz w:val="22"/>
+                <w:szCs w:val="22"/>
+              </w:rPr>
+            </w:pPr>
+            <w:r>
+              <w:rPr>
+                <w:sz w:val="22"/>
+                <w:szCs w:val="22"/>
+              </w:rPr>
+              <w:t xml:space="preserve">        38          1    1350000</w:t>
+            </w:r>
+          </w:p>
+          <w:p>
+            <w:pPr>
+              <w:ind w:firstLine="0"/>
+              <w:rPr>
+                <w:sz w:val="22"/>
+                <w:szCs w:val="22"/>
+              </w:rPr>
+            </w:pPr>
+            <w:r>
+              <w:rPr>
+                <w:sz w:val="22"/>
+                <w:szCs w:val="22"/>
+              </w:rPr>
+              <w:t xml:space="preserve">        33          1    1350000</w:t>
+            </w:r>
+          </w:p>
+        </w:tc>
+        <w:tc>
+          <w:tcPr>
+            <w:tcW w:w="4877" w:type="dxa"/>
+          </w:tcPr>
+          <w:p>
+            <w:pPr>
+              <w:ind w:firstLine="0"/>
+              <w:rPr>
+                <w:sz w:val="22"/>
+                <w:szCs w:val="22"/>
+              </w:rPr>
+            </w:pPr>
+            <w:r>
+              <w:rPr>
+                <w:sz w:val="22"/>
+                <w:szCs w:val="22"/>
+              </w:rPr>
+              <w:t>No action</w:t>
+            </w:r>
+          </w:p>
+        </w:tc>
+        <w:tc>
+          <w:tcPr>
+            <w:tcW w:w="1980" w:type="dxa"/>
+          </w:tcPr>
+          <w:p>
+            <w:pPr>
+              <w:ind w:firstLine="0"/>
+              <w:rPr>
+                <w:sz w:val="22"/>
+                <w:szCs w:val="22"/>
+              </w:rPr>
+            </w:pPr>
+            <w:r>
+              <w:rPr>
+                <w:sz w:val="22"/>
+                <w:szCs w:val="22"/>
+              </w:rPr>
+              <w:t>Transaction 1 thực hiện lại truy vấn lấy tất cả hóa đơn nhập hàng trong ngày 2</w:t>
+            </w:r>
+            <w:r>
+              <w:rPr>
+                <w:sz w:val="22"/>
+                <w:szCs w:val="22"/>
+              </w:rPr>
+              <w:t>6</w:t>
+            </w:r>
+            <w:r>
+              <w:rPr>
+                <w:sz w:val="22"/>
+                <w:szCs w:val="22"/>
+              </w:rPr>
+              <w:t xml:space="preserve">-Jun-20 thì thấy dữ liệu đã </w:t>
+            </w:r>
+            <w:r>
+              <w:rPr>
+                <w:sz w:val="22"/>
+                <w:szCs w:val="22"/>
+              </w:rPr>
+              <w:t>có thêm một dòng dữ liệu mới</w:t>
+            </w:r>
+            <w:r>
+              <w:rPr>
+                <w:sz w:val="22"/>
+                <w:szCs w:val="22"/>
+              </w:rPr>
+              <w:t>.</w:t>
+            </w:r>
+          </w:p>
+        </w:tc>
+      </w:tr>
+    </w:tbl>
     <w:p>
       <w:pPr>
         <w:tabs>
@@ -8668,13 +12342,7 @@
       <w:rPr>
         <w:sz w:val="24"/>
       </w:rPr>
-      <w:t xml:space="preserve">Xuân Hội &amp; </w:t>
-    </w:r>
-    <w:r>
-      <w:rPr>
-        <w:sz w:val="24"/>
-      </w:rPr>
-      <w:t>Ngọc Công</w:t>
+      <w:t>Xuân Hội &amp; Ngọc Công</w:t>
     </w:r>
   </w:p>
 </w:ftr>

</xml_diff>